<commit_message>
Added Iteration plan 4 update
</commit_message>
<xml_diff>
--- a/Documentation/Iteration Plans/Iteration plan 4 IOCM.docx
+++ b/Documentation/Iteration Plans/Iteration plan 4 IOCM.docx
@@ -785,21 +785,20 @@
         <w:tc>
           <w:tcPr>
             <w:shd w:fill="auto" w:val="clear"/>
-            <w:vAlign w:val="bottom"/>
-          </w:tcPr>
-          <w:p>
-            <w:pPr>
-              <w:widowControl w:val="1"/>
-              <w:rPr>
-                <w:rFonts w:ascii="Arial" w:cs="Arial" w:eastAsia="Arial" w:hAnsi="Arial"/>
-              </w:rPr>
-            </w:pPr>
-            <w:r>
-              <w:rPr>
-                <w:rFonts w:ascii="Arial" w:cs="Arial" w:eastAsia="Arial" w:hAnsi="Arial"/>
-                <w:rtl w:val="0"/>
-              </w:rPr>
-              <w:t xml:space="preserve">deploy finalised build to production. Requires 5.2 - 5.5 to be finished first.</w:t>
+          </w:tcPr>
+          <w:p>
+            <w:pPr>
+              <w:widowControl w:val="1"/>
+              <w:rPr>
+                <w:rFonts w:ascii="Arial" w:cs="Arial" w:eastAsia="Arial" w:hAnsi="Arial"/>
+              </w:rPr>
+            </w:pPr>
+            <w:r>
+              <w:rPr>
+                <w:rFonts w:ascii="Arial" w:cs="Arial" w:eastAsia="Arial" w:hAnsi="Arial"/>
+                <w:rtl w:val="0"/>
+              </w:rPr>
+              <w:t xml:space="preserve">deploy finalised build to production. Requires 5.2 - 5.6 to be finished first.</w:t>
             </w:r>
           </w:p>
         </w:tc>
@@ -824,26 +823,37 @@
         <w:tc>
           <w:tcPr>
             <w:shd w:fill="auto" w:val="clear"/>
-            <w:vAlign w:val="bottom"/>
-          </w:tcPr>
-          <w:p>
-            <w:pPr>
-              <w:widowControl w:val="1"/>
-              <w:rPr>
-                <w:rFonts w:ascii="Arial" w:cs="Arial" w:eastAsia="Arial" w:hAnsi="Arial"/>
-              </w:rPr>
-            </w:pPr>
-            <w:r>
-              <w:rPr>
-                <w:rtl w:val="0"/>
-              </w:rPr>
-            </w:r>
-          </w:p>
-        </w:tc>
-        <w:tc>
-          <w:tcPr>
-            <w:shd w:fill="auto" w:val="clear"/>
-            <w:vAlign w:val="bottom"/>
+            <w:vAlign w:val="center"/>
+          </w:tcPr>
+          <w:p>
+            <w:pPr>
+              <w:widowControl w:val="1"/>
+              <w:rPr>
+                <w:rFonts w:ascii="Arial" w:cs="Arial" w:eastAsia="Arial" w:hAnsi="Arial"/>
+              </w:rPr>
+            </w:pPr>
+            <w:hyperlink r:id="rId6">
+              <w:r>
+                <w:rPr>
+                  <w:rFonts w:ascii="Arial" w:cs="Arial" w:eastAsia="Arial" w:hAnsi="Arial"/>
+                  <w:color w:val="1155cc"/>
+                  <w:u w:val="single"/>
+                  <w:rtl w:val="0"/>
+                </w:rPr>
+                <w:t xml:space="preserve">Complete</w:t>
+              </w:r>
+            </w:hyperlink>
+            <w:r>
+              <w:rPr>
+                <w:rtl w:val="0"/>
+              </w:rPr>
+            </w:r>
+          </w:p>
+        </w:tc>
+        <w:tc>
+          <w:tcPr>
+            <w:shd w:fill="auto" w:val="clear"/>
+            <w:vAlign w:val="center"/>
           </w:tcPr>
           <w:p>
             <w:pPr>
@@ -864,7 +874,7 @@
         <w:tc>
           <w:tcPr>
             <w:shd w:fill="auto" w:val="clear"/>
-            <w:vAlign w:val="bottom"/>
+            <w:vAlign w:val="center"/>
           </w:tcPr>
           <w:p>
             <w:pPr>
@@ -885,38 +895,42 @@
         <w:tc>
           <w:tcPr>
             <w:shd w:fill="auto" w:val="clear"/>
-            <w:vAlign w:val="bottom"/>
-          </w:tcPr>
-          <w:p>
-            <w:pPr>
-              <w:widowControl w:val="1"/>
-              <w:rPr>
-                <w:rFonts w:ascii="Arial" w:cs="Arial" w:eastAsia="Arial" w:hAnsi="Arial"/>
-              </w:rPr>
-            </w:pPr>
-            <w:r>
-              <w:rPr>
-                <w:rtl w:val="0"/>
-              </w:rPr>
-            </w:r>
-          </w:p>
-        </w:tc>
-        <w:tc>
-          <w:tcPr>
-            <w:shd w:fill="auto" w:val="clear"/>
-            <w:vAlign w:val="bottom"/>
-          </w:tcPr>
-          <w:p>
-            <w:pPr>
-              <w:widowControl w:val="1"/>
-              <w:rPr>
-                <w:rFonts w:ascii="Arial" w:cs="Arial" w:eastAsia="Arial" w:hAnsi="Arial"/>
-              </w:rPr>
-            </w:pPr>
-            <w:r>
-              <w:rPr>
-                <w:rtl w:val="0"/>
-              </w:rPr>
+            <w:vAlign w:val="center"/>
+          </w:tcPr>
+          <w:p>
+            <w:pPr>
+              <w:widowControl w:val="1"/>
+              <w:rPr>
+                <w:rFonts w:ascii="Arial" w:cs="Arial" w:eastAsia="Arial" w:hAnsi="Arial"/>
+              </w:rPr>
+            </w:pPr>
+            <w:r>
+              <w:rPr>
+                <w:rFonts w:ascii="Arial" w:cs="Arial" w:eastAsia="Arial" w:hAnsi="Arial"/>
+                <w:rtl w:val="0"/>
+              </w:rPr>
+              <w:t xml:space="preserve">6</w:t>
+            </w:r>
+          </w:p>
+        </w:tc>
+        <w:tc>
+          <w:tcPr>
+            <w:shd w:fill="auto" w:val="clear"/>
+            <w:vAlign w:val="center"/>
+          </w:tcPr>
+          <w:p>
+            <w:pPr>
+              <w:widowControl w:val="1"/>
+              <w:rPr>
+                <w:rFonts w:ascii="Arial" w:cs="Arial" w:eastAsia="Arial" w:hAnsi="Arial"/>
+              </w:rPr>
+            </w:pPr>
+            <w:r>
+              <w:rPr>
+                <w:rFonts w:ascii="Arial" w:cs="Arial" w:eastAsia="Arial" w:hAnsi="Arial"/>
+                <w:rtl w:val="0"/>
+              </w:rPr>
+              <w:t xml:space="preserve">0</w:t>
             </w:r>
           </w:p>
         </w:tc>
@@ -946,7 +960,6 @@
         <w:tc>
           <w:tcPr>
             <w:shd w:fill="auto" w:val="clear"/>
-            <w:vAlign w:val="bottom"/>
           </w:tcPr>
           <w:p>
             <w:pPr>
@@ -985,26 +998,37 @@
         <w:tc>
           <w:tcPr>
             <w:shd w:fill="auto" w:val="clear"/>
-            <w:vAlign w:val="bottom"/>
-          </w:tcPr>
-          <w:p>
-            <w:pPr>
-              <w:widowControl w:val="1"/>
-              <w:rPr>
-                <w:rFonts w:ascii="Arial" w:cs="Arial" w:eastAsia="Arial" w:hAnsi="Arial"/>
-              </w:rPr>
-            </w:pPr>
-            <w:r>
-              <w:rPr>
-                <w:rtl w:val="0"/>
-              </w:rPr>
-            </w:r>
-          </w:p>
-        </w:tc>
-        <w:tc>
-          <w:tcPr>
-            <w:shd w:fill="auto" w:val="clear"/>
-            <w:vAlign w:val="bottom"/>
+            <w:vAlign w:val="center"/>
+          </w:tcPr>
+          <w:p>
+            <w:pPr>
+              <w:widowControl w:val="1"/>
+              <w:rPr>
+                <w:rFonts w:ascii="Arial" w:cs="Arial" w:eastAsia="Arial" w:hAnsi="Arial"/>
+              </w:rPr>
+            </w:pPr>
+            <w:hyperlink r:id="rId7">
+              <w:r>
+                <w:rPr>
+                  <w:rFonts w:ascii="Arial" w:cs="Arial" w:eastAsia="Arial" w:hAnsi="Arial"/>
+                  <w:color w:val="1155cc"/>
+                  <w:u w:val="single"/>
+                  <w:rtl w:val="0"/>
+                </w:rPr>
+                <w:t xml:space="preserve">Complete</w:t>
+              </w:r>
+            </w:hyperlink>
+            <w:r>
+              <w:rPr>
+                <w:rtl w:val="0"/>
+              </w:rPr>
+            </w:r>
+          </w:p>
+        </w:tc>
+        <w:tc>
+          <w:tcPr>
+            <w:shd w:fill="auto" w:val="clear"/>
+            <w:vAlign w:val="center"/>
           </w:tcPr>
           <w:p>
             <w:pPr>
@@ -1025,7 +1049,7 @@
         <w:tc>
           <w:tcPr>
             <w:shd w:fill="auto" w:val="clear"/>
-            <w:vAlign w:val="bottom"/>
+            <w:vAlign w:val="center"/>
           </w:tcPr>
           <w:p>
             <w:pPr>
@@ -1046,38 +1070,42 @@
         <w:tc>
           <w:tcPr>
             <w:shd w:fill="auto" w:val="clear"/>
-            <w:vAlign w:val="bottom"/>
-          </w:tcPr>
-          <w:p>
-            <w:pPr>
-              <w:widowControl w:val="1"/>
-              <w:rPr>
-                <w:rFonts w:ascii="Arial" w:cs="Arial" w:eastAsia="Arial" w:hAnsi="Arial"/>
-              </w:rPr>
-            </w:pPr>
-            <w:r>
-              <w:rPr>
-                <w:rtl w:val="0"/>
-              </w:rPr>
-            </w:r>
-          </w:p>
-        </w:tc>
-        <w:tc>
-          <w:tcPr>
-            <w:shd w:fill="auto" w:val="clear"/>
-            <w:vAlign w:val="bottom"/>
-          </w:tcPr>
-          <w:p>
-            <w:pPr>
-              <w:widowControl w:val="1"/>
-              <w:rPr>
-                <w:rFonts w:ascii="Arial" w:cs="Arial" w:eastAsia="Arial" w:hAnsi="Arial"/>
-              </w:rPr>
-            </w:pPr>
-            <w:r>
-              <w:rPr>
-                <w:rtl w:val="0"/>
-              </w:rPr>
+            <w:vAlign w:val="center"/>
+          </w:tcPr>
+          <w:p>
+            <w:pPr>
+              <w:widowControl w:val="1"/>
+              <w:rPr>
+                <w:rFonts w:ascii="Arial" w:cs="Arial" w:eastAsia="Arial" w:hAnsi="Arial"/>
+              </w:rPr>
+            </w:pPr>
+            <w:r>
+              <w:rPr>
+                <w:rFonts w:ascii="Arial" w:cs="Arial" w:eastAsia="Arial" w:hAnsi="Arial"/>
+                <w:rtl w:val="0"/>
+              </w:rPr>
+              <w:t xml:space="preserve">2</w:t>
+            </w:r>
+          </w:p>
+        </w:tc>
+        <w:tc>
+          <w:tcPr>
+            <w:shd w:fill="auto" w:val="clear"/>
+            <w:vAlign w:val="center"/>
+          </w:tcPr>
+          <w:p>
+            <w:pPr>
+              <w:widowControl w:val="1"/>
+              <w:rPr>
+                <w:rFonts w:ascii="Arial" w:cs="Arial" w:eastAsia="Arial" w:hAnsi="Arial"/>
+              </w:rPr>
+            </w:pPr>
+            <w:r>
+              <w:rPr>
+                <w:rFonts w:ascii="Arial" w:cs="Arial" w:eastAsia="Arial" w:hAnsi="Arial"/>
+                <w:rtl w:val="0"/>
+              </w:rPr>
+              <w:t xml:space="preserve">0</w:t>
             </w:r>
           </w:p>
         </w:tc>
@@ -1107,7 +1135,6 @@
         <w:tc>
           <w:tcPr>
             <w:shd w:fill="auto" w:val="clear"/>
-            <w:vAlign w:val="bottom"/>
           </w:tcPr>
           <w:p>
             <w:pPr>
@@ -1146,26 +1173,28 @@
         <w:tc>
           <w:tcPr>
             <w:shd w:fill="auto" w:val="clear"/>
-            <w:vAlign w:val="bottom"/>
-          </w:tcPr>
-          <w:p>
-            <w:pPr>
-              <w:widowControl w:val="1"/>
-              <w:rPr>
-                <w:rFonts w:ascii="Arial" w:cs="Arial" w:eastAsia="Arial" w:hAnsi="Arial"/>
-              </w:rPr>
-            </w:pPr>
-            <w:r>
-              <w:rPr>
-                <w:rtl w:val="0"/>
-              </w:rPr>
-            </w:r>
-          </w:p>
-        </w:tc>
-        <w:tc>
-          <w:tcPr>
-            <w:shd w:fill="auto" w:val="clear"/>
-            <w:vAlign w:val="bottom"/>
+            <w:vAlign w:val="center"/>
+          </w:tcPr>
+          <w:p>
+            <w:pPr>
+              <w:widowControl w:val="1"/>
+              <w:rPr>
+                <w:rFonts w:ascii="Arial" w:cs="Arial" w:eastAsia="Arial" w:hAnsi="Arial"/>
+              </w:rPr>
+            </w:pPr>
+            <w:r>
+              <w:rPr>
+                <w:rFonts w:ascii="Arial" w:cs="Arial" w:eastAsia="Arial" w:hAnsi="Arial"/>
+                <w:rtl w:val="0"/>
+              </w:rPr>
+              <w:t xml:space="preserve">Complete</w:t>
+            </w:r>
+          </w:p>
+        </w:tc>
+        <w:tc>
+          <w:tcPr>
+            <w:shd w:fill="auto" w:val="clear"/>
+            <w:vAlign w:val="center"/>
           </w:tcPr>
           <w:p>
             <w:pPr>
@@ -1186,7 +1215,7 @@
         <w:tc>
           <w:tcPr>
             <w:shd w:fill="auto" w:val="clear"/>
-            <w:vAlign w:val="bottom"/>
+            <w:vAlign w:val="center"/>
           </w:tcPr>
           <w:p>
             <w:pPr>
@@ -1207,38 +1236,42 @@
         <w:tc>
           <w:tcPr>
             <w:shd w:fill="auto" w:val="clear"/>
-            <w:vAlign w:val="bottom"/>
-          </w:tcPr>
-          <w:p>
-            <w:pPr>
-              <w:widowControl w:val="1"/>
-              <w:rPr>
-                <w:rFonts w:ascii="Arial" w:cs="Arial" w:eastAsia="Arial" w:hAnsi="Arial"/>
-              </w:rPr>
-            </w:pPr>
-            <w:r>
-              <w:rPr>
-                <w:rtl w:val="0"/>
-              </w:rPr>
-            </w:r>
-          </w:p>
-        </w:tc>
-        <w:tc>
-          <w:tcPr>
-            <w:shd w:fill="auto" w:val="clear"/>
-            <w:vAlign w:val="bottom"/>
-          </w:tcPr>
-          <w:p>
-            <w:pPr>
-              <w:widowControl w:val="1"/>
-              <w:rPr>
-                <w:rFonts w:ascii="Arial" w:cs="Arial" w:eastAsia="Arial" w:hAnsi="Arial"/>
-              </w:rPr>
-            </w:pPr>
-            <w:r>
-              <w:rPr>
-                <w:rtl w:val="0"/>
-              </w:rPr>
+            <w:vAlign w:val="center"/>
+          </w:tcPr>
+          <w:p>
+            <w:pPr>
+              <w:widowControl w:val="1"/>
+              <w:rPr>
+                <w:rFonts w:ascii="Arial" w:cs="Arial" w:eastAsia="Arial" w:hAnsi="Arial"/>
+              </w:rPr>
+            </w:pPr>
+            <w:r>
+              <w:rPr>
+                <w:rFonts w:ascii="Arial" w:cs="Arial" w:eastAsia="Arial" w:hAnsi="Arial"/>
+                <w:rtl w:val="0"/>
+              </w:rPr>
+              <w:t xml:space="preserve">0.5</w:t>
+            </w:r>
+          </w:p>
+        </w:tc>
+        <w:tc>
+          <w:tcPr>
+            <w:shd w:fill="auto" w:val="clear"/>
+            <w:vAlign w:val="center"/>
+          </w:tcPr>
+          <w:p>
+            <w:pPr>
+              <w:widowControl w:val="1"/>
+              <w:rPr>
+                <w:rFonts w:ascii="Arial" w:cs="Arial" w:eastAsia="Arial" w:hAnsi="Arial"/>
+              </w:rPr>
+            </w:pPr>
+            <w:r>
+              <w:rPr>
+                <w:rFonts w:ascii="Arial" w:cs="Arial" w:eastAsia="Arial" w:hAnsi="Arial"/>
+                <w:rtl w:val="0"/>
+              </w:rPr>
+              <w:t xml:space="preserve">0</w:t>
             </w:r>
           </w:p>
         </w:tc>
@@ -1268,7 +1301,6 @@
         <w:tc>
           <w:tcPr>
             <w:shd w:fill="auto" w:val="clear"/>
-            <w:vAlign w:val="bottom"/>
           </w:tcPr>
           <w:p>
             <w:pPr>
@@ -1307,26 +1339,28 @@
         <w:tc>
           <w:tcPr>
             <w:shd w:fill="auto" w:val="clear"/>
-            <w:vAlign w:val="bottom"/>
-          </w:tcPr>
-          <w:p>
-            <w:pPr>
-              <w:widowControl w:val="1"/>
-              <w:rPr>
-                <w:rFonts w:ascii="Arial" w:cs="Arial" w:eastAsia="Arial" w:hAnsi="Arial"/>
-              </w:rPr>
-            </w:pPr>
-            <w:r>
-              <w:rPr>
-                <w:rtl w:val="0"/>
-              </w:rPr>
-            </w:r>
-          </w:p>
-        </w:tc>
-        <w:tc>
-          <w:tcPr>
-            <w:shd w:fill="auto" w:val="clear"/>
-            <w:vAlign w:val="bottom"/>
+            <w:vAlign w:val="center"/>
+          </w:tcPr>
+          <w:p>
+            <w:pPr>
+              <w:widowControl w:val="1"/>
+              <w:rPr>
+                <w:rFonts w:ascii="Arial" w:cs="Arial" w:eastAsia="Arial" w:hAnsi="Arial"/>
+              </w:rPr>
+            </w:pPr>
+            <w:r>
+              <w:rPr>
+                <w:rFonts w:ascii="Arial" w:cs="Arial" w:eastAsia="Arial" w:hAnsi="Arial"/>
+                <w:rtl w:val="0"/>
+              </w:rPr>
+              <w:t xml:space="preserve">Complete</w:t>
+            </w:r>
+          </w:p>
+        </w:tc>
+        <w:tc>
+          <w:tcPr>
+            <w:shd w:fill="auto" w:val="clear"/>
+            <w:vAlign w:val="center"/>
           </w:tcPr>
           <w:p>
             <w:pPr>
@@ -1347,59 +1381,63 @@
         <w:tc>
           <w:tcPr>
             <w:shd w:fill="auto" w:val="clear"/>
-            <w:vAlign w:val="bottom"/>
-          </w:tcPr>
-          <w:p>
-            <w:pPr>
-              <w:widowControl w:val="1"/>
-              <w:rPr>
-                <w:rFonts w:ascii="Arial" w:cs="Arial" w:eastAsia="Arial" w:hAnsi="Arial"/>
-              </w:rPr>
-            </w:pPr>
-            <w:r>
-              <w:rPr>
-                <w:rFonts w:ascii="Arial" w:cs="Arial" w:eastAsia="Arial" w:hAnsi="Arial"/>
-                <w:rtl w:val="0"/>
-              </w:rPr>
-              <w:t xml:space="preserve">.5</w:t>
-            </w:r>
-          </w:p>
-        </w:tc>
-        <w:tc>
-          <w:tcPr>
-            <w:shd w:fill="auto" w:val="clear"/>
-            <w:vAlign w:val="bottom"/>
-          </w:tcPr>
-          <w:p>
-            <w:pPr>
-              <w:widowControl w:val="1"/>
-              <w:rPr>
-                <w:rFonts w:ascii="Arial" w:cs="Arial" w:eastAsia="Arial" w:hAnsi="Arial"/>
-              </w:rPr>
-            </w:pPr>
-            <w:r>
-              <w:rPr>
-                <w:rtl w:val="0"/>
-              </w:rPr>
-            </w:r>
-          </w:p>
-        </w:tc>
-        <w:tc>
-          <w:tcPr>
-            <w:shd w:fill="auto" w:val="clear"/>
-            <w:vAlign w:val="bottom"/>
-          </w:tcPr>
-          <w:p>
-            <w:pPr>
-              <w:widowControl w:val="1"/>
-              <w:rPr>
-                <w:rFonts w:ascii="Arial" w:cs="Arial" w:eastAsia="Arial" w:hAnsi="Arial"/>
-              </w:rPr>
-            </w:pPr>
-            <w:r>
-              <w:rPr>
-                <w:rtl w:val="0"/>
-              </w:rPr>
+            <w:vAlign w:val="center"/>
+          </w:tcPr>
+          <w:p>
+            <w:pPr>
+              <w:widowControl w:val="1"/>
+              <w:rPr>
+                <w:rFonts w:ascii="Arial" w:cs="Arial" w:eastAsia="Arial" w:hAnsi="Arial"/>
+              </w:rPr>
+            </w:pPr>
+            <w:r>
+              <w:rPr>
+                <w:rFonts w:ascii="Arial" w:cs="Arial" w:eastAsia="Arial" w:hAnsi="Arial"/>
+                <w:rtl w:val="0"/>
+              </w:rPr>
+              <w:t xml:space="preserve">0.5</w:t>
+            </w:r>
+          </w:p>
+        </w:tc>
+        <w:tc>
+          <w:tcPr>
+            <w:shd w:fill="auto" w:val="clear"/>
+            <w:vAlign w:val="center"/>
+          </w:tcPr>
+          <w:p>
+            <w:pPr>
+              <w:widowControl w:val="1"/>
+              <w:rPr>
+                <w:rFonts w:ascii="Arial" w:cs="Arial" w:eastAsia="Arial" w:hAnsi="Arial"/>
+              </w:rPr>
+            </w:pPr>
+            <w:r>
+              <w:rPr>
+                <w:rFonts w:ascii="Arial" w:cs="Arial" w:eastAsia="Arial" w:hAnsi="Arial"/>
+                <w:rtl w:val="0"/>
+              </w:rPr>
+              <w:t xml:space="preserve">0.5</w:t>
+            </w:r>
+          </w:p>
+        </w:tc>
+        <w:tc>
+          <w:tcPr>
+            <w:shd w:fill="auto" w:val="clear"/>
+            <w:vAlign w:val="center"/>
+          </w:tcPr>
+          <w:p>
+            <w:pPr>
+              <w:widowControl w:val="1"/>
+              <w:rPr>
+                <w:rFonts w:ascii="Arial" w:cs="Arial" w:eastAsia="Arial" w:hAnsi="Arial"/>
+              </w:rPr>
+            </w:pPr>
+            <w:r>
+              <w:rPr>
+                <w:rFonts w:ascii="Arial" w:cs="Arial" w:eastAsia="Arial" w:hAnsi="Arial"/>
+                <w:rtl w:val="0"/>
+              </w:rPr>
+              <w:t xml:space="preserve">0</w:t>
             </w:r>
           </w:p>
         </w:tc>
@@ -1429,7 +1467,6 @@
         <w:tc>
           <w:tcPr>
             <w:shd w:fill="auto" w:val="clear"/>
-            <w:vAlign w:val="bottom"/>
           </w:tcPr>
           <w:p>
             <w:pPr>
@@ -1473,27 +1510,28 @@
         <w:tc>
           <w:tcPr>
             <w:shd w:fill="auto" w:val="clear"/>
-            <w:vAlign w:val="bottom"/>
-          </w:tcPr>
-          <w:p>
-            <w:pPr>
-              <w:widowControl w:val="1"/>
-              <w:rPr>
-                <w:rFonts w:ascii="Arial" w:cs="Arial" w:eastAsia="Arial" w:hAnsi="Arial"/>
-                <w:color w:val="ff0000"/>
-              </w:rPr>
-            </w:pPr>
-            <w:r>
-              <w:rPr>
-                <w:rtl w:val="0"/>
-              </w:rPr>
-            </w:r>
-          </w:p>
-        </w:tc>
-        <w:tc>
-          <w:tcPr>
-            <w:shd w:fill="auto" w:val="clear"/>
-            <w:vAlign w:val="bottom"/>
+            <w:vAlign w:val="center"/>
+          </w:tcPr>
+          <w:p>
+            <w:pPr>
+              <w:widowControl w:val="1"/>
+              <w:rPr>
+                <w:rFonts w:ascii="Arial" w:cs="Arial" w:eastAsia="Arial" w:hAnsi="Arial"/>
+              </w:rPr>
+            </w:pPr>
+            <w:r>
+              <w:rPr>
+                <w:rFonts w:ascii="Arial" w:cs="Arial" w:eastAsia="Arial" w:hAnsi="Arial"/>
+                <w:rtl w:val="0"/>
+              </w:rPr>
+              <w:t xml:space="preserve">Complete</w:t>
+            </w:r>
+          </w:p>
+        </w:tc>
+        <w:tc>
+          <w:tcPr>
+            <w:shd w:fill="auto" w:val="clear"/>
+            <w:vAlign w:val="center"/>
           </w:tcPr>
           <w:p>
             <w:pPr>
@@ -1514,7 +1552,7 @@
         <w:tc>
           <w:tcPr>
             <w:shd w:fill="auto" w:val="clear"/>
-            <w:vAlign w:val="bottom"/>
+            <w:vAlign w:val="center"/>
           </w:tcPr>
           <w:p>
             <w:pPr>
@@ -1535,40 +1573,42 @@
         <w:tc>
           <w:tcPr>
             <w:shd w:fill="auto" w:val="clear"/>
-            <w:vAlign w:val="bottom"/>
-          </w:tcPr>
-          <w:p>
-            <w:pPr>
-              <w:widowControl w:val="1"/>
-              <w:rPr>
-                <w:rFonts w:ascii="Arial" w:cs="Arial" w:eastAsia="Arial" w:hAnsi="Arial"/>
-                <w:color w:val="ff0000"/>
-              </w:rPr>
-            </w:pPr>
-            <w:r>
-              <w:rPr>
-                <w:rtl w:val="0"/>
-              </w:rPr>
-            </w:r>
-          </w:p>
-        </w:tc>
-        <w:tc>
-          <w:tcPr>
-            <w:shd w:fill="auto" w:val="clear"/>
-            <w:vAlign w:val="bottom"/>
-          </w:tcPr>
-          <w:p>
-            <w:pPr>
-              <w:widowControl w:val="1"/>
-              <w:rPr>
-                <w:rFonts w:ascii="Arial" w:cs="Arial" w:eastAsia="Arial" w:hAnsi="Arial"/>
-                <w:color w:val="ff0000"/>
-              </w:rPr>
-            </w:pPr>
-            <w:r>
-              <w:rPr>
-                <w:rtl w:val="0"/>
-              </w:rPr>
+            <w:vAlign w:val="center"/>
+          </w:tcPr>
+          <w:p>
+            <w:pPr>
+              <w:widowControl w:val="1"/>
+              <w:rPr>
+                <w:rFonts w:ascii="Arial" w:cs="Arial" w:eastAsia="Arial" w:hAnsi="Arial"/>
+              </w:rPr>
+            </w:pPr>
+            <w:r>
+              <w:rPr>
+                <w:rFonts w:ascii="Arial" w:cs="Arial" w:eastAsia="Arial" w:hAnsi="Arial"/>
+                <w:rtl w:val="0"/>
+              </w:rPr>
+              <w:t xml:space="preserve">0.5</w:t>
+            </w:r>
+          </w:p>
+        </w:tc>
+        <w:tc>
+          <w:tcPr>
+            <w:shd w:fill="auto" w:val="clear"/>
+            <w:vAlign w:val="center"/>
+          </w:tcPr>
+          <w:p>
+            <w:pPr>
+              <w:widowControl w:val="1"/>
+              <w:rPr>
+                <w:rFonts w:ascii="Arial" w:cs="Arial" w:eastAsia="Arial" w:hAnsi="Arial"/>
+              </w:rPr>
+            </w:pPr>
+            <w:r>
+              <w:rPr>
+                <w:rFonts w:ascii="Arial" w:cs="Arial" w:eastAsia="Arial" w:hAnsi="Arial"/>
+                <w:rtl w:val="0"/>
+              </w:rPr>
+              <w:t xml:space="preserve">0.5</w:t>
             </w:r>
           </w:p>
         </w:tc>
@@ -1598,7 +1638,6 @@
         <w:tc>
           <w:tcPr>
             <w:shd w:fill="auto" w:val="clear"/>
-            <w:vAlign w:val="bottom"/>
           </w:tcPr>
           <w:p>
             <w:pPr>
@@ -1637,26 +1676,37 @@
         <w:tc>
           <w:tcPr>
             <w:shd w:fill="auto" w:val="clear"/>
-            <w:vAlign w:val="bottom"/>
-          </w:tcPr>
-          <w:p>
-            <w:pPr>
-              <w:widowControl w:val="1"/>
-              <w:rPr>
-                <w:rFonts w:ascii="Arial" w:cs="Arial" w:eastAsia="Arial" w:hAnsi="Arial"/>
-              </w:rPr>
-            </w:pPr>
-            <w:r>
-              <w:rPr>
-                <w:rtl w:val="0"/>
-              </w:rPr>
-            </w:r>
-          </w:p>
-        </w:tc>
-        <w:tc>
-          <w:tcPr>
-            <w:shd w:fill="auto" w:val="clear"/>
-            <w:vAlign w:val="bottom"/>
+            <w:vAlign w:val="center"/>
+          </w:tcPr>
+          <w:p>
+            <w:pPr>
+              <w:widowControl w:val="1"/>
+              <w:rPr>
+                <w:rFonts w:ascii="Arial" w:cs="Arial" w:eastAsia="Arial" w:hAnsi="Arial"/>
+              </w:rPr>
+            </w:pPr>
+            <w:hyperlink r:id="rId8">
+              <w:r>
+                <w:rPr>
+                  <w:rFonts w:ascii="Arial" w:cs="Arial" w:eastAsia="Arial" w:hAnsi="Arial"/>
+                  <w:color w:val="1155cc"/>
+                  <w:u w:val="single"/>
+                  <w:rtl w:val="0"/>
+                </w:rPr>
+                <w:t xml:space="preserve">Complete</w:t>
+              </w:r>
+            </w:hyperlink>
+            <w:r>
+              <w:rPr>
+                <w:rtl w:val="0"/>
+              </w:rPr>
+            </w:r>
+          </w:p>
+        </w:tc>
+        <w:tc>
+          <w:tcPr>
+            <w:shd w:fill="auto" w:val="clear"/>
+            <w:vAlign w:val="center"/>
           </w:tcPr>
           <w:p>
             <w:pPr>
@@ -1677,7 +1727,7 @@
         <w:tc>
           <w:tcPr>
             <w:shd w:fill="auto" w:val="clear"/>
-            <w:vAlign w:val="bottom"/>
+            <w:vAlign w:val="center"/>
           </w:tcPr>
           <w:p>
             <w:pPr>
@@ -1698,38 +1748,42 @@
         <w:tc>
           <w:tcPr>
             <w:shd w:fill="auto" w:val="clear"/>
-            <w:vAlign w:val="bottom"/>
-          </w:tcPr>
-          <w:p>
-            <w:pPr>
-              <w:widowControl w:val="1"/>
-              <w:rPr>
-                <w:rFonts w:ascii="Arial" w:cs="Arial" w:eastAsia="Arial" w:hAnsi="Arial"/>
-              </w:rPr>
-            </w:pPr>
-            <w:r>
-              <w:rPr>
-                <w:rtl w:val="0"/>
-              </w:rPr>
-            </w:r>
-          </w:p>
-        </w:tc>
-        <w:tc>
-          <w:tcPr>
-            <w:shd w:fill="auto" w:val="clear"/>
-            <w:vAlign w:val="bottom"/>
-          </w:tcPr>
-          <w:p>
-            <w:pPr>
-              <w:widowControl w:val="1"/>
-              <w:rPr>
-                <w:rFonts w:ascii="Arial" w:cs="Arial" w:eastAsia="Arial" w:hAnsi="Arial"/>
-              </w:rPr>
-            </w:pPr>
-            <w:r>
-              <w:rPr>
-                <w:rtl w:val="0"/>
-              </w:rPr>
+            <w:vAlign w:val="center"/>
+          </w:tcPr>
+          <w:p>
+            <w:pPr>
+              <w:widowControl w:val="1"/>
+              <w:rPr>
+                <w:rFonts w:ascii="Arial" w:cs="Arial" w:eastAsia="Arial" w:hAnsi="Arial"/>
+              </w:rPr>
+            </w:pPr>
+            <w:r>
+              <w:rPr>
+                <w:rFonts w:ascii="Arial" w:cs="Arial" w:eastAsia="Arial" w:hAnsi="Arial"/>
+                <w:rtl w:val="0"/>
+              </w:rPr>
+              <w:t xml:space="preserve">0</w:t>
+            </w:r>
+          </w:p>
+        </w:tc>
+        <w:tc>
+          <w:tcPr>
+            <w:shd w:fill="auto" w:val="clear"/>
+            <w:vAlign w:val="center"/>
+          </w:tcPr>
+          <w:p>
+            <w:pPr>
+              <w:widowControl w:val="1"/>
+              <w:rPr>
+                <w:rFonts w:ascii="Arial" w:cs="Arial" w:eastAsia="Arial" w:hAnsi="Arial"/>
+              </w:rPr>
+            </w:pPr>
+            <w:r>
+              <w:rPr>
+                <w:rFonts w:ascii="Arial" w:cs="Arial" w:eastAsia="Arial" w:hAnsi="Arial"/>
+                <w:rtl w:val="0"/>
+              </w:rPr>
+              <w:t xml:space="preserve">0</w:t>
             </w:r>
           </w:p>
         </w:tc>
@@ -1759,7 +1813,6 @@
         <w:tc>
           <w:tcPr>
             <w:shd w:fill="auto" w:val="clear"/>
-            <w:vAlign w:val="bottom"/>
           </w:tcPr>
           <w:p>
             <w:pPr>
@@ -1798,26 +1851,37 @@
         <w:tc>
           <w:tcPr>
             <w:shd w:fill="auto" w:val="clear"/>
-            <w:vAlign w:val="bottom"/>
-          </w:tcPr>
-          <w:p>
-            <w:pPr>
-              <w:widowControl w:val="1"/>
-              <w:rPr>
-                <w:rFonts w:ascii="Arial" w:cs="Arial" w:eastAsia="Arial" w:hAnsi="Arial"/>
-              </w:rPr>
-            </w:pPr>
-            <w:r>
-              <w:rPr>
-                <w:rtl w:val="0"/>
-              </w:rPr>
-            </w:r>
-          </w:p>
-        </w:tc>
-        <w:tc>
-          <w:tcPr>
-            <w:shd w:fill="auto" w:val="clear"/>
-            <w:vAlign w:val="bottom"/>
+            <w:vAlign w:val="center"/>
+          </w:tcPr>
+          <w:p>
+            <w:pPr>
+              <w:widowControl w:val="1"/>
+              <w:rPr>
+                <w:rFonts w:ascii="Arial" w:cs="Arial" w:eastAsia="Arial" w:hAnsi="Arial"/>
+              </w:rPr>
+            </w:pPr>
+            <w:hyperlink r:id="rId9">
+              <w:r>
+                <w:rPr>
+                  <w:rFonts w:ascii="Arial" w:cs="Arial" w:eastAsia="Arial" w:hAnsi="Arial"/>
+                  <w:color w:val="1155cc"/>
+                  <w:u w:val="single"/>
+                  <w:rtl w:val="0"/>
+                </w:rPr>
+                <w:t xml:space="preserve">Complete</w:t>
+              </w:r>
+            </w:hyperlink>
+            <w:r>
+              <w:rPr>
+                <w:rtl w:val="0"/>
+              </w:rPr>
+            </w:r>
+          </w:p>
+        </w:tc>
+        <w:tc>
+          <w:tcPr>
+            <w:shd w:fill="auto" w:val="clear"/>
+            <w:vAlign w:val="center"/>
           </w:tcPr>
           <w:p>
             <w:pPr>
@@ -1838,59 +1902,63 @@
         <w:tc>
           <w:tcPr>
             <w:shd w:fill="auto" w:val="clear"/>
-            <w:vAlign w:val="bottom"/>
-          </w:tcPr>
-          <w:p>
-            <w:pPr>
-              <w:widowControl w:val="1"/>
-              <w:rPr>
-                <w:rFonts w:ascii="Arial" w:cs="Arial" w:eastAsia="Arial" w:hAnsi="Arial"/>
-              </w:rPr>
-            </w:pPr>
-            <w:r>
-              <w:rPr>
-                <w:rFonts w:ascii="Arial" w:cs="Arial" w:eastAsia="Arial" w:hAnsi="Arial"/>
-                <w:rtl w:val="0"/>
-              </w:rPr>
-              <w:t xml:space="preserve">3</w:t>
-            </w:r>
-          </w:p>
-        </w:tc>
-        <w:tc>
-          <w:tcPr>
-            <w:shd w:fill="auto" w:val="clear"/>
-            <w:vAlign w:val="bottom"/>
-          </w:tcPr>
-          <w:p>
-            <w:pPr>
-              <w:widowControl w:val="1"/>
-              <w:rPr>
-                <w:rFonts w:ascii="Arial" w:cs="Arial" w:eastAsia="Arial" w:hAnsi="Arial"/>
-              </w:rPr>
-            </w:pPr>
-            <w:r>
-              <w:rPr>
-                <w:rtl w:val="0"/>
-              </w:rPr>
-            </w:r>
-          </w:p>
-        </w:tc>
-        <w:tc>
-          <w:tcPr>
-            <w:shd w:fill="auto" w:val="clear"/>
-            <w:vAlign w:val="bottom"/>
-          </w:tcPr>
-          <w:p>
-            <w:pPr>
-              <w:widowControl w:val="1"/>
-              <w:rPr>
-                <w:rFonts w:ascii="Arial" w:cs="Arial" w:eastAsia="Arial" w:hAnsi="Arial"/>
-              </w:rPr>
-            </w:pPr>
-            <w:r>
-              <w:rPr>
-                <w:rtl w:val="0"/>
-              </w:rPr>
+            <w:vAlign w:val="center"/>
+          </w:tcPr>
+          <w:p>
+            <w:pPr>
+              <w:widowControl w:val="1"/>
+              <w:rPr>
+                <w:rFonts w:ascii="Arial" w:cs="Arial" w:eastAsia="Arial" w:hAnsi="Arial"/>
+              </w:rPr>
+            </w:pPr>
+            <w:r>
+              <w:rPr>
+                <w:rFonts w:ascii="Arial" w:cs="Arial" w:eastAsia="Arial" w:hAnsi="Arial"/>
+                <w:rtl w:val="0"/>
+              </w:rPr>
+              <w:t xml:space="preserve">4</w:t>
+            </w:r>
+          </w:p>
+        </w:tc>
+        <w:tc>
+          <w:tcPr>
+            <w:shd w:fill="auto" w:val="clear"/>
+            <w:vAlign w:val="center"/>
+          </w:tcPr>
+          <w:p>
+            <w:pPr>
+              <w:widowControl w:val="1"/>
+              <w:rPr>
+                <w:rFonts w:ascii="Arial" w:cs="Arial" w:eastAsia="Arial" w:hAnsi="Arial"/>
+              </w:rPr>
+            </w:pPr>
+            <w:r>
+              <w:rPr>
+                <w:rFonts w:ascii="Arial" w:cs="Arial" w:eastAsia="Arial" w:hAnsi="Arial"/>
+                <w:rtl w:val="0"/>
+              </w:rPr>
+              <w:t xml:space="preserve">5</w:t>
+            </w:r>
+          </w:p>
+        </w:tc>
+        <w:tc>
+          <w:tcPr>
+            <w:shd w:fill="auto" w:val="clear"/>
+            <w:vAlign w:val="center"/>
+          </w:tcPr>
+          <w:p>
+            <w:pPr>
+              <w:widowControl w:val="1"/>
+              <w:rPr>
+                <w:rFonts w:ascii="Arial" w:cs="Arial" w:eastAsia="Arial" w:hAnsi="Arial"/>
+              </w:rPr>
+            </w:pPr>
+            <w:r>
+              <w:rPr>
+                <w:rFonts w:ascii="Arial" w:cs="Arial" w:eastAsia="Arial" w:hAnsi="Arial"/>
+                <w:rtl w:val="0"/>
+              </w:rPr>
+              <w:t xml:space="preserve">0</w:t>
             </w:r>
           </w:p>
         </w:tc>
@@ -1920,7 +1988,6 @@
         <w:tc>
           <w:tcPr>
             <w:shd w:fill="auto" w:val="clear"/>
-            <w:vAlign w:val="bottom"/>
           </w:tcPr>
           <w:p>
             <w:pPr>
@@ -1959,26 +2026,28 @@
         <w:tc>
           <w:tcPr>
             <w:shd w:fill="auto" w:val="clear"/>
-            <w:vAlign w:val="bottom"/>
-          </w:tcPr>
-          <w:p>
-            <w:pPr>
-              <w:widowControl w:val="1"/>
-              <w:rPr>
-                <w:rFonts w:ascii="Arial" w:cs="Arial" w:eastAsia="Arial" w:hAnsi="Arial"/>
-              </w:rPr>
-            </w:pPr>
-            <w:r>
-              <w:rPr>
-                <w:rtl w:val="0"/>
-              </w:rPr>
-            </w:r>
-          </w:p>
-        </w:tc>
-        <w:tc>
-          <w:tcPr>
-            <w:shd w:fill="auto" w:val="clear"/>
-            <w:vAlign w:val="bottom"/>
+            <w:vAlign w:val="center"/>
+          </w:tcPr>
+          <w:p>
+            <w:pPr>
+              <w:widowControl w:val="1"/>
+              <w:rPr>
+                <w:rFonts w:ascii="Arial" w:cs="Arial" w:eastAsia="Arial" w:hAnsi="Arial"/>
+              </w:rPr>
+            </w:pPr>
+            <w:r>
+              <w:rPr>
+                <w:rFonts w:ascii="Arial" w:cs="Arial" w:eastAsia="Arial" w:hAnsi="Arial"/>
+                <w:rtl w:val="0"/>
+              </w:rPr>
+              <w:t xml:space="preserve">Complete</w:t>
+            </w:r>
+          </w:p>
+        </w:tc>
+        <w:tc>
+          <w:tcPr>
+            <w:shd w:fill="auto" w:val="clear"/>
+            <w:vAlign w:val="center"/>
           </w:tcPr>
           <w:p>
             <w:pPr>
@@ -1999,7 +2068,7 @@
         <w:tc>
           <w:tcPr>
             <w:shd w:fill="auto" w:val="clear"/>
-            <w:vAlign w:val="bottom"/>
+            <w:vAlign w:val="center"/>
           </w:tcPr>
           <w:p>
             <w:pPr>
@@ -2020,38 +2089,42 @@
         <w:tc>
           <w:tcPr>
             <w:shd w:fill="auto" w:val="clear"/>
-            <w:vAlign w:val="bottom"/>
-          </w:tcPr>
-          <w:p>
-            <w:pPr>
-              <w:widowControl w:val="1"/>
-              <w:rPr>
-                <w:rFonts w:ascii="Arial" w:cs="Arial" w:eastAsia="Arial" w:hAnsi="Arial"/>
-              </w:rPr>
-            </w:pPr>
-            <w:r>
-              <w:rPr>
-                <w:rtl w:val="0"/>
-              </w:rPr>
-            </w:r>
-          </w:p>
-        </w:tc>
-        <w:tc>
-          <w:tcPr>
-            <w:shd w:fill="auto" w:val="clear"/>
-            <w:vAlign w:val="bottom"/>
-          </w:tcPr>
-          <w:p>
-            <w:pPr>
-              <w:widowControl w:val="1"/>
-              <w:rPr>
-                <w:rFonts w:ascii="Arial" w:cs="Arial" w:eastAsia="Arial" w:hAnsi="Arial"/>
-              </w:rPr>
-            </w:pPr>
-            <w:r>
-              <w:rPr>
-                <w:rtl w:val="0"/>
-              </w:rPr>
+            <w:vAlign w:val="center"/>
+          </w:tcPr>
+          <w:p>
+            <w:pPr>
+              <w:widowControl w:val="1"/>
+              <w:rPr>
+                <w:rFonts w:ascii="Arial" w:cs="Arial" w:eastAsia="Arial" w:hAnsi="Arial"/>
+              </w:rPr>
+            </w:pPr>
+            <w:r>
+              <w:rPr>
+                <w:rFonts w:ascii="Arial" w:cs="Arial" w:eastAsia="Arial" w:hAnsi="Arial"/>
+                <w:rtl w:val="0"/>
+              </w:rPr>
+              <w:t xml:space="preserve">1.5</w:t>
+            </w:r>
+          </w:p>
+        </w:tc>
+        <w:tc>
+          <w:tcPr>
+            <w:shd w:fill="auto" w:val="clear"/>
+            <w:vAlign w:val="center"/>
+          </w:tcPr>
+          <w:p>
+            <w:pPr>
+              <w:widowControl w:val="1"/>
+              <w:rPr>
+                <w:rFonts w:ascii="Arial" w:cs="Arial" w:eastAsia="Arial" w:hAnsi="Arial"/>
+              </w:rPr>
+            </w:pPr>
+            <w:r>
+              <w:rPr>
+                <w:rFonts w:ascii="Arial" w:cs="Arial" w:eastAsia="Arial" w:hAnsi="Arial"/>
+                <w:rtl w:val="0"/>
+              </w:rPr>
+              <w:t xml:space="preserve">0</w:t>
             </w:r>
           </w:p>
         </w:tc>
@@ -2081,7 +2154,6 @@
         <w:tc>
           <w:tcPr>
             <w:shd w:fill="auto" w:val="clear"/>
-            <w:vAlign w:val="bottom"/>
           </w:tcPr>
           <w:p>
             <w:pPr>
@@ -2133,26 +2205,37 @@
         <w:tc>
           <w:tcPr>
             <w:shd w:fill="auto" w:val="clear"/>
-            <w:vAlign w:val="bottom"/>
-          </w:tcPr>
-          <w:p>
-            <w:pPr>
-              <w:widowControl w:val="1"/>
-              <w:rPr>
-                <w:rFonts w:ascii="Arial" w:cs="Arial" w:eastAsia="Arial" w:hAnsi="Arial"/>
-              </w:rPr>
-            </w:pPr>
-            <w:r>
-              <w:rPr>
-                <w:rtl w:val="0"/>
-              </w:rPr>
-            </w:r>
-          </w:p>
-        </w:tc>
-        <w:tc>
-          <w:tcPr>
-            <w:shd w:fill="auto" w:val="clear"/>
-            <w:vAlign w:val="bottom"/>
+            <w:vAlign w:val="center"/>
+          </w:tcPr>
+          <w:p>
+            <w:pPr>
+              <w:widowControl w:val="1"/>
+              <w:rPr>
+                <w:rFonts w:ascii="Arial" w:cs="Arial" w:eastAsia="Arial" w:hAnsi="Arial"/>
+              </w:rPr>
+            </w:pPr>
+            <w:hyperlink r:id="rId10">
+              <w:r>
+                <w:rPr>
+                  <w:rFonts w:ascii="Arial" w:cs="Arial" w:eastAsia="Arial" w:hAnsi="Arial"/>
+                  <w:color w:val="1155cc"/>
+                  <w:u w:val="single"/>
+                  <w:rtl w:val="0"/>
+                </w:rPr>
+                <w:t xml:space="preserve">Complete</w:t>
+              </w:r>
+            </w:hyperlink>
+            <w:r>
+              <w:rPr>
+                <w:rtl w:val="0"/>
+              </w:rPr>
+            </w:r>
+          </w:p>
+        </w:tc>
+        <w:tc>
+          <w:tcPr>
+            <w:shd w:fill="auto" w:val="clear"/>
+            <w:vAlign w:val="center"/>
           </w:tcPr>
           <w:p>
             <w:pPr>
@@ -2173,7 +2256,7 @@
         <w:tc>
           <w:tcPr>
             <w:shd w:fill="auto" w:val="clear"/>
-            <w:vAlign w:val="bottom"/>
+            <w:vAlign w:val="center"/>
           </w:tcPr>
           <w:p>
             <w:pPr>
@@ -2194,38 +2277,42 @@
         <w:tc>
           <w:tcPr>
             <w:shd w:fill="auto" w:val="clear"/>
-            <w:vAlign w:val="bottom"/>
-          </w:tcPr>
-          <w:p>
-            <w:pPr>
-              <w:widowControl w:val="1"/>
-              <w:rPr>
-                <w:rFonts w:ascii="Arial" w:cs="Arial" w:eastAsia="Arial" w:hAnsi="Arial"/>
-              </w:rPr>
-            </w:pPr>
-            <w:r>
-              <w:rPr>
-                <w:rtl w:val="0"/>
-              </w:rPr>
-            </w:r>
-          </w:p>
-        </w:tc>
-        <w:tc>
-          <w:tcPr>
-            <w:shd w:fill="auto" w:val="clear"/>
-            <w:vAlign w:val="bottom"/>
-          </w:tcPr>
-          <w:p>
-            <w:pPr>
-              <w:widowControl w:val="1"/>
-              <w:rPr>
-                <w:rFonts w:ascii="Arial" w:cs="Arial" w:eastAsia="Arial" w:hAnsi="Arial"/>
-              </w:rPr>
-            </w:pPr>
-            <w:r>
-              <w:rPr>
-                <w:rtl w:val="0"/>
-              </w:rPr>
+            <w:vAlign w:val="center"/>
+          </w:tcPr>
+          <w:p>
+            <w:pPr>
+              <w:widowControl w:val="1"/>
+              <w:rPr>
+                <w:rFonts w:ascii="Arial" w:cs="Arial" w:eastAsia="Arial" w:hAnsi="Arial"/>
+              </w:rPr>
+            </w:pPr>
+            <w:r>
+              <w:rPr>
+                <w:rFonts w:ascii="Arial" w:cs="Arial" w:eastAsia="Arial" w:hAnsi="Arial"/>
+                <w:rtl w:val="0"/>
+              </w:rPr>
+              <w:t xml:space="preserve">3.5</w:t>
+            </w:r>
+          </w:p>
+        </w:tc>
+        <w:tc>
+          <w:tcPr>
+            <w:shd w:fill="auto" w:val="clear"/>
+            <w:vAlign w:val="center"/>
+          </w:tcPr>
+          <w:p>
+            <w:pPr>
+              <w:widowControl w:val="1"/>
+              <w:rPr>
+                <w:rFonts w:ascii="Arial" w:cs="Arial" w:eastAsia="Arial" w:hAnsi="Arial"/>
+              </w:rPr>
+            </w:pPr>
+            <w:r>
+              <w:rPr>
+                <w:rFonts w:ascii="Arial" w:cs="Arial" w:eastAsia="Arial" w:hAnsi="Arial"/>
+                <w:rtl w:val="0"/>
+              </w:rPr>
+              <w:t xml:space="preserve">0</w:t>
             </w:r>
           </w:p>
         </w:tc>
@@ -2255,7 +2342,6 @@
         <w:tc>
           <w:tcPr>
             <w:shd w:fill="auto" w:val="clear"/>
-            <w:vAlign w:val="bottom"/>
           </w:tcPr>
           <w:p>
             <w:pPr>
@@ -2294,26 +2380,37 @@
         <w:tc>
           <w:tcPr>
             <w:shd w:fill="auto" w:val="clear"/>
-            <w:vAlign w:val="bottom"/>
-          </w:tcPr>
-          <w:p>
-            <w:pPr>
-              <w:widowControl w:val="1"/>
-              <w:rPr>
-                <w:rFonts w:ascii="Arial" w:cs="Arial" w:eastAsia="Arial" w:hAnsi="Arial"/>
-              </w:rPr>
-            </w:pPr>
-            <w:r>
-              <w:rPr>
-                <w:rtl w:val="0"/>
-              </w:rPr>
-            </w:r>
-          </w:p>
-        </w:tc>
-        <w:tc>
-          <w:tcPr>
-            <w:shd w:fill="auto" w:val="clear"/>
-            <w:vAlign w:val="bottom"/>
+            <w:vAlign w:val="center"/>
+          </w:tcPr>
+          <w:p>
+            <w:pPr>
+              <w:widowControl w:val="1"/>
+              <w:rPr>
+                <w:rFonts w:ascii="Arial" w:cs="Arial" w:eastAsia="Arial" w:hAnsi="Arial"/>
+              </w:rPr>
+            </w:pPr>
+            <w:hyperlink r:id="rId11">
+              <w:r>
+                <w:rPr>
+                  <w:rFonts w:ascii="Arial" w:cs="Arial" w:eastAsia="Arial" w:hAnsi="Arial"/>
+                  <w:color w:val="1155cc"/>
+                  <w:u w:val="single"/>
+                  <w:rtl w:val="0"/>
+                </w:rPr>
+                <w:t xml:space="preserve">Complete</w:t>
+              </w:r>
+            </w:hyperlink>
+            <w:r>
+              <w:rPr>
+                <w:rtl w:val="0"/>
+              </w:rPr>
+            </w:r>
+          </w:p>
+        </w:tc>
+        <w:tc>
+          <w:tcPr>
+            <w:shd w:fill="auto" w:val="clear"/>
+            <w:vAlign w:val="center"/>
           </w:tcPr>
           <w:p>
             <w:pPr>
@@ -2334,7 +2431,7 @@
         <w:tc>
           <w:tcPr>
             <w:shd w:fill="auto" w:val="clear"/>
-            <w:vAlign w:val="bottom"/>
+            <w:vAlign w:val="center"/>
           </w:tcPr>
           <w:p>
             <w:pPr>
@@ -2355,26 +2452,26 @@
         <w:tc>
           <w:tcPr>
             <w:shd w:fill="auto" w:val="clear"/>
-            <w:vAlign w:val="bottom"/>
-          </w:tcPr>
-          <w:p>
-            <w:pPr>
-              <w:widowControl w:val="1"/>
-              <w:rPr>
-                <w:rFonts w:ascii="Arial" w:cs="Arial" w:eastAsia="Arial" w:hAnsi="Arial"/>
-              </w:rPr>
-            </w:pPr>
-            <w:r>
-              <w:rPr>
-                <w:rtl w:val="0"/>
-              </w:rPr>
-            </w:r>
-          </w:p>
-        </w:tc>
-        <w:tc>
-          <w:tcPr>
-            <w:shd w:fill="auto" w:val="clear"/>
-            <w:vAlign w:val="bottom"/>
+            <w:vAlign w:val="center"/>
+          </w:tcPr>
+          <w:p>
+            <w:pPr>
+              <w:widowControl w:val="1"/>
+              <w:rPr>
+                <w:rFonts w:ascii="Arial" w:cs="Arial" w:eastAsia="Arial" w:hAnsi="Arial"/>
+              </w:rPr>
+            </w:pPr>
+            <w:r>
+              <w:rPr>
+                <w:rtl w:val="0"/>
+              </w:rPr>
+            </w:r>
+          </w:p>
+        </w:tc>
+        <w:tc>
+          <w:tcPr>
+            <w:shd w:fill="auto" w:val="clear"/>
+            <w:vAlign w:val="center"/>
           </w:tcPr>
           <w:p>
             <w:pPr>
@@ -2416,7 +2513,6 @@
         <w:tc>
           <w:tcPr>
             <w:shd w:fill="auto" w:val="clear"/>
-            <w:vAlign w:val="bottom"/>
           </w:tcPr>
           <w:p>
             <w:pPr>
@@ -2455,26 +2551,37 @@
         <w:tc>
           <w:tcPr>
             <w:shd w:fill="auto" w:val="clear"/>
-            <w:vAlign w:val="bottom"/>
-          </w:tcPr>
-          <w:p>
-            <w:pPr>
-              <w:widowControl w:val="1"/>
-              <w:rPr>
-                <w:rFonts w:ascii="Arial" w:cs="Arial" w:eastAsia="Arial" w:hAnsi="Arial"/>
-              </w:rPr>
-            </w:pPr>
-            <w:r>
-              <w:rPr>
-                <w:rtl w:val="0"/>
-              </w:rPr>
-            </w:r>
-          </w:p>
-        </w:tc>
-        <w:tc>
-          <w:tcPr>
-            <w:shd w:fill="auto" w:val="clear"/>
-            <w:vAlign w:val="bottom"/>
+            <w:vAlign w:val="center"/>
+          </w:tcPr>
+          <w:p>
+            <w:pPr>
+              <w:widowControl w:val="1"/>
+              <w:rPr>
+                <w:rFonts w:ascii="Arial" w:cs="Arial" w:eastAsia="Arial" w:hAnsi="Arial"/>
+              </w:rPr>
+            </w:pPr>
+            <w:hyperlink r:id="rId12">
+              <w:r>
+                <w:rPr>
+                  <w:rFonts w:ascii="Arial" w:cs="Arial" w:eastAsia="Arial" w:hAnsi="Arial"/>
+                  <w:color w:val="1155cc"/>
+                  <w:u w:val="single"/>
+                  <w:rtl w:val="0"/>
+                </w:rPr>
+                <w:t xml:space="preserve">Complete</w:t>
+              </w:r>
+            </w:hyperlink>
+            <w:r>
+              <w:rPr>
+                <w:rtl w:val="0"/>
+              </w:rPr>
+            </w:r>
+          </w:p>
+        </w:tc>
+        <w:tc>
+          <w:tcPr>
+            <w:shd w:fill="auto" w:val="clear"/>
+            <w:vAlign w:val="center"/>
           </w:tcPr>
           <w:p>
             <w:pPr>
@@ -2495,7 +2602,7 @@
         <w:tc>
           <w:tcPr>
             <w:shd w:fill="auto" w:val="clear"/>
-            <w:vAlign w:val="bottom"/>
+            <w:vAlign w:val="center"/>
           </w:tcPr>
           <w:p>
             <w:pPr>
@@ -2516,38 +2623,42 @@
         <w:tc>
           <w:tcPr>
             <w:shd w:fill="auto" w:val="clear"/>
-            <w:vAlign w:val="bottom"/>
-          </w:tcPr>
-          <w:p>
-            <w:pPr>
-              <w:widowControl w:val="1"/>
-              <w:rPr>
-                <w:rFonts w:ascii="Arial" w:cs="Arial" w:eastAsia="Arial" w:hAnsi="Arial"/>
-              </w:rPr>
-            </w:pPr>
-            <w:r>
-              <w:rPr>
-                <w:rtl w:val="0"/>
-              </w:rPr>
-            </w:r>
-          </w:p>
-        </w:tc>
-        <w:tc>
-          <w:tcPr>
-            <w:shd w:fill="auto" w:val="clear"/>
-            <w:vAlign w:val="bottom"/>
-          </w:tcPr>
-          <w:p>
-            <w:pPr>
-              <w:widowControl w:val="1"/>
-              <w:rPr>
-                <w:rFonts w:ascii="Arial" w:cs="Arial" w:eastAsia="Arial" w:hAnsi="Arial"/>
-              </w:rPr>
-            </w:pPr>
-            <w:r>
-              <w:rPr>
-                <w:rtl w:val="0"/>
-              </w:rPr>
+            <w:vAlign w:val="center"/>
+          </w:tcPr>
+          <w:p>
+            <w:pPr>
+              <w:widowControl w:val="1"/>
+              <w:rPr>
+                <w:rFonts w:ascii="Arial" w:cs="Arial" w:eastAsia="Arial" w:hAnsi="Arial"/>
+              </w:rPr>
+            </w:pPr>
+            <w:r>
+              <w:rPr>
+                <w:rFonts w:ascii="Arial" w:cs="Arial" w:eastAsia="Arial" w:hAnsi="Arial"/>
+                <w:rtl w:val="0"/>
+              </w:rPr>
+              <w:t xml:space="preserve">2</w:t>
+            </w:r>
+          </w:p>
+        </w:tc>
+        <w:tc>
+          <w:tcPr>
+            <w:shd w:fill="auto" w:val="clear"/>
+            <w:vAlign w:val="center"/>
+          </w:tcPr>
+          <w:p>
+            <w:pPr>
+              <w:widowControl w:val="1"/>
+              <w:rPr>
+                <w:rFonts w:ascii="Arial" w:cs="Arial" w:eastAsia="Arial" w:hAnsi="Arial"/>
+              </w:rPr>
+            </w:pPr>
+            <w:r>
+              <w:rPr>
+                <w:rFonts w:ascii="Arial" w:cs="Arial" w:eastAsia="Arial" w:hAnsi="Arial"/>
+                <w:rtl w:val="0"/>
+              </w:rPr>
+              <w:t xml:space="preserve">0</w:t>
             </w:r>
           </w:p>
         </w:tc>
@@ -2577,7 +2688,6 @@
         <w:tc>
           <w:tcPr>
             <w:shd w:fill="auto" w:val="clear"/>
-            <w:vAlign w:val="bottom"/>
           </w:tcPr>
           <w:p>
             <w:pPr>
@@ -2616,26 +2726,37 @@
         <w:tc>
           <w:tcPr>
             <w:shd w:fill="auto" w:val="clear"/>
-            <w:vAlign w:val="bottom"/>
-          </w:tcPr>
-          <w:p>
-            <w:pPr>
-              <w:widowControl w:val="1"/>
-              <w:rPr>
-                <w:rFonts w:ascii="Arial" w:cs="Arial" w:eastAsia="Arial" w:hAnsi="Arial"/>
-              </w:rPr>
-            </w:pPr>
-            <w:r>
-              <w:rPr>
-                <w:rtl w:val="0"/>
-              </w:rPr>
-            </w:r>
-          </w:p>
-        </w:tc>
-        <w:tc>
-          <w:tcPr>
-            <w:shd w:fill="auto" w:val="clear"/>
-            <w:vAlign w:val="bottom"/>
+            <w:vAlign w:val="center"/>
+          </w:tcPr>
+          <w:p>
+            <w:pPr>
+              <w:widowControl w:val="1"/>
+              <w:rPr>
+                <w:rFonts w:ascii="Arial" w:cs="Arial" w:eastAsia="Arial" w:hAnsi="Arial"/>
+              </w:rPr>
+            </w:pPr>
+            <w:hyperlink r:id="rId13">
+              <w:r>
+                <w:rPr>
+                  <w:rFonts w:ascii="Arial" w:cs="Arial" w:eastAsia="Arial" w:hAnsi="Arial"/>
+                  <w:color w:val="1155cc"/>
+                  <w:u w:val="single"/>
+                  <w:rtl w:val="0"/>
+                </w:rPr>
+                <w:t xml:space="preserve">Complete</w:t>
+              </w:r>
+            </w:hyperlink>
+            <w:r>
+              <w:rPr>
+                <w:rtl w:val="0"/>
+              </w:rPr>
+            </w:r>
+          </w:p>
+        </w:tc>
+        <w:tc>
+          <w:tcPr>
+            <w:shd w:fill="auto" w:val="clear"/>
+            <w:vAlign w:val="center"/>
           </w:tcPr>
           <w:p>
             <w:pPr>
@@ -2656,7 +2777,7 @@
         <w:tc>
           <w:tcPr>
             <w:shd w:fill="auto" w:val="clear"/>
-            <w:vAlign w:val="bottom"/>
+            <w:vAlign w:val="center"/>
           </w:tcPr>
           <w:p>
             <w:pPr>
@@ -2677,26 +2798,26 @@
         <w:tc>
           <w:tcPr>
             <w:shd w:fill="auto" w:val="clear"/>
-            <w:vAlign w:val="bottom"/>
-          </w:tcPr>
-          <w:p>
-            <w:pPr>
-              <w:widowControl w:val="1"/>
-              <w:rPr>
-                <w:rFonts w:ascii="Arial" w:cs="Arial" w:eastAsia="Arial" w:hAnsi="Arial"/>
-              </w:rPr>
-            </w:pPr>
-            <w:r>
-              <w:rPr>
-                <w:rtl w:val="0"/>
-              </w:rPr>
-            </w:r>
-          </w:p>
-        </w:tc>
-        <w:tc>
-          <w:tcPr>
-            <w:shd w:fill="auto" w:val="clear"/>
-            <w:vAlign w:val="bottom"/>
+            <w:vAlign w:val="center"/>
+          </w:tcPr>
+          <w:p>
+            <w:pPr>
+              <w:widowControl w:val="1"/>
+              <w:rPr>
+                <w:rFonts w:ascii="Arial" w:cs="Arial" w:eastAsia="Arial" w:hAnsi="Arial"/>
+              </w:rPr>
+            </w:pPr>
+            <w:r>
+              <w:rPr>
+                <w:rtl w:val="0"/>
+              </w:rPr>
+            </w:r>
+          </w:p>
+        </w:tc>
+        <w:tc>
+          <w:tcPr>
+            <w:shd w:fill="auto" w:val="clear"/>
+            <w:vAlign w:val="center"/>
           </w:tcPr>
           <w:p>
             <w:pPr>
@@ -2738,7 +2859,6 @@
         <w:tc>
           <w:tcPr>
             <w:shd w:fill="auto" w:val="clear"/>
-            <w:vAlign w:val="bottom"/>
           </w:tcPr>
           <w:p>
             <w:pPr>
@@ -2777,26 +2897,37 @@
         <w:tc>
           <w:tcPr>
             <w:shd w:fill="auto" w:val="clear"/>
-            <w:vAlign w:val="bottom"/>
-          </w:tcPr>
-          <w:p>
-            <w:pPr>
-              <w:widowControl w:val="1"/>
-              <w:rPr>
-                <w:rFonts w:ascii="Arial" w:cs="Arial" w:eastAsia="Arial" w:hAnsi="Arial"/>
-              </w:rPr>
-            </w:pPr>
-            <w:r>
-              <w:rPr>
-                <w:rtl w:val="0"/>
-              </w:rPr>
-            </w:r>
-          </w:p>
-        </w:tc>
-        <w:tc>
-          <w:tcPr>
-            <w:shd w:fill="auto" w:val="clear"/>
-            <w:vAlign w:val="bottom"/>
+            <w:vAlign w:val="center"/>
+          </w:tcPr>
+          <w:p>
+            <w:pPr>
+              <w:widowControl w:val="1"/>
+              <w:rPr>
+                <w:rFonts w:ascii="Arial" w:cs="Arial" w:eastAsia="Arial" w:hAnsi="Arial"/>
+              </w:rPr>
+            </w:pPr>
+            <w:hyperlink r:id="rId14">
+              <w:r>
+                <w:rPr>
+                  <w:rFonts w:ascii="Arial" w:cs="Arial" w:eastAsia="Arial" w:hAnsi="Arial"/>
+                  <w:color w:val="1155cc"/>
+                  <w:u w:val="single"/>
+                  <w:rtl w:val="0"/>
+                </w:rPr>
+                <w:t xml:space="preserve">Complete</w:t>
+              </w:r>
+            </w:hyperlink>
+            <w:r>
+              <w:rPr>
+                <w:rtl w:val="0"/>
+              </w:rPr>
+            </w:r>
+          </w:p>
+        </w:tc>
+        <w:tc>
+          <w:tcPr>
+            <w:shd w:fill="auto" w:val="clear"/>
+            <w:vAlign w:val="center"/>
           </w:tcPr>
           <w:p>
             <w:pPr>
@@ -2817,7 +2948,7 @@
         <w:tc>
           <w:tcPr>
             <w:shd w:fill="auto" w:val="clear"/>
-            <w:vAlign w:val="bottom"/>
+            <w:vAlign w:val="center"/>
           </w:tcPr>
           <w:p>
             <w:pPr>
@@ -2838,38 +2969,42 @@
         <w:tc>
           <w:tcPr>
             <w:shd w:fill="auto" w:val="clear"/>
-            <w:vAlign w:val="bottom"/>
-          </w:tcPr>
-          <w:p>
-            <w:pPr>
-              <w:widowControl w:val="1"/>
-              <w:rPr>
-                <w:rFonts w:ascii="Arial" w:cs="Arial" w:eastAsia="Arial" w:hAnsi="Arial"/>
-              </w:rPr>
-            </w:pPr>
-            <w:r>
-              <w:rPr>
-                <w:rtl w:val="0"/>
-              </w:rPr>
-            </w:r>
-          </w:p>
-        </w:tc>
-        <w:tc>
-          <w:tcPr>
-            <w:shd w:fill="auto" w:val="clear"/>
-            <w:vAlign w:val="bottom"/>
-          </w:tcPr>
-          <w:p>
-            <w:pPr>
-              <w:widowControl w:val="1"/>
-              <w:rPr>
-                <w:rFonts w:ascii="Arial" w:cs="Arial" w:eastAsia="Arial" w:hAnsi="Arial"/>
-              </w:rPr>
-            </w:pPr>
-            <w:r>
-              <w:rPr>
-                <w:rtl w:val="0"/>
-              </w:rPr>
+            <w:vAlign w:val="center"/>
+          </w:tcPr>
+          <w:p>
+            <w:pPr>
+              <w:widowControl w:val="1"/>
+              <w:rPr>
+                <w:rFonts w:ascii="Arial" w:cs="Arial" w:eastAsia="Arial" w:hAnsi="Arial"/>
+              </w:rPr>
+            </w:pPr>
+            <w:r>
+              <w:rPr>
+                <w:rFonts w:ascii="Arial" w:cs="Arial" w:eastAsia="Arial" w:hAnsi="Arial"/>
+                <w:rtl w:val="0"/>
+              </w:rPr>
+              <w:t xml:space="preserve">1</w:t>
+            </w:r>
+          </w:p>
+        </w:tc>
+        <w:tc>
+          <w:tcPr>
+            <w:shd w:fill="auto" w:val="clear"/>
+            <w:vAlign w:val="center"/>
+          </w:tcPr>
+          <w:p>
+            <w:pPr>
+              <w:widowControl w:val="1"/>
+              <w:rPr>
+                <w:rFonts w:ascii="Arial" w:cs="Arial" w:eastAsia="Arial" w:hAnsi="Arial"/>
+              </w:rPr>
+            </w:pPr>
+            <w:r>
+              <w:rPr>
+                <w:rFonts w:ascii="Arial" w:cs="Arial" w:eastAsia="Arial" w:hAnsi="Arial"/>
+                <w:rtl w:val="0"/>
+              </w:rPr>
+              <w:t xml:space="preserve">0</w:t>
             </w:r>
           </w:p>
         </w:tc>
@@ -2899,7 +3034,6 @@
         <w:tc>
           <w:tcPr>
             <w:shd w:fill="auto" w:val="clear"/>
-            <w:vAlign w:val="bottom"/>
           </w:tcPr>
           <w:p>
             <w:pPr>
@@ -2938,26 +3072,28 @@
         <w:tc>
           <w:tcPr>
             <w:shd w:fill="auto" w:val="clear"/>
-            <w:vAlign w:val="bottom"/>
-          </w:tcPr>
-          <w:p>
-            <w:pPr>
-              <w:widowControl w:val="1"/>
-              <w:rPr>
-                <w:rFonts w:ascii="Arial" w:cs="Arial" w:eastAsia="Arial" w:hAnsi="Arial"/>
-              </w:rPr>
-            </w:pPr>
-            <w:r>
-              <w:rPr>
-                <w:rtl w:val="0"/>
-              </w:rPr>
-            </w:r>
-          </w:p>
-        </w:tc>
-        <w:tc>
-          <w:tcPr>
-            <w:shd w:fill="auto" w:val="clear"/>
-            <w:vAlign w:val="bottom"/>
+            <w:vAlign w:val="center"/>
+          </w:tcPr>
+          <w:p>
+            <w:pPr>
+              <w:widowControl w:val="1"/>
+              <w:rPr>
+                <w:rFonts w:ascii="Arial" w:cs="Arial" w:eastAsia="Arial" w:hAnsi="Arial"/>
+              </w:rPr>
+            </w:pPr>
+            <w:r>
+              <w:rPr>
+                <w:rFonts w:ascii="Arial" w:cs="Arial" w:eastAsia="Arial" w:hAnsi="Arial"/>
+                <w:rtl w:val="0"/>
+              </w:rPr>
+              <w:t xml:space="preserve">Complete</w:t>
+            </w:r>
+          </w:p>
+        </w:tc>
+        <w:tc>
+          <w:tcPr>
+            <w:shd w:fill="auto" w:val="clear"/>
+            <w:vAlign w:val="center"/>
           </w:tcPr>
           <w:p>
             <w:pPr>
@@ -2976,7 +3112,9 @@
           </w:p>
         </w:tc>
         <w:tc>
-          <w:tcPr/>
+          <w:tcPr>
+            <w:vAlign w:val="center"/>
+          </w:tcPr>
           <w:p>
             <w:pPr>
               <w:widowControl w:val="1"/>
@@ -2996,38 +3134,42 @@
         <w:tc>
           <w:tcPr>
             <w:shd w:fill="auto" w:val="clear"/>
-            <w:vAlign w:val="bottom"/>
-          </w:tcPr>
-          <w:p>
-            <w:pPr>
-              <w:widowControl w:val="1"/>
-              <w:rPr>
-                <w:rFonts w:ascii="Arial" w:cs="Arial" w:eastAsia="Arial" w:hAnsi="Arial"/>
-              </w:rPr>
-            </w:pPr>
-            <w:r>
-              <w:rPr>
-                <w:rtl w:val="0"/>
-              </w:rPr>
-            </w:r>
-          </w:p>
-        </w:tc>
-        <w:tc>
-          <w:tcPr>
-            <w:shd w:fill="auto" w:val="clear"/>
-            <w:vAlign w:val="bottom"/>
-          </w:tcPr>
-          <w:p>
-            <w:pPr>
-              <w:widowControl w:val="1"/>
-              <w:rPr>
-                <w:rFonts w:ascii="Arial" w:cs="Arial" w:eastAsia="Arial" w:hAnsi="Arial"/>
-              </w:rPr>
-            </w:pPr>
-            <w:r>
-              <w:rPr>
-                <w:rtl w:val="0"/>
-              </w:rPr>
+            <w:vAlign w:val="center"/>
+          </w:tcPr>
+          <w:p>
+            <w:pPr>
+              <w:widowControl w:val="1"/>
+              <w:rPr>
+                <w:rFonts w:ascii="Arial" w:cs="Arial" w:eastAsia="Arial" w:hAnsi="Arial"/>
+              </w:rPr>
+            </w:pPr>
+            <w:r>
+              <w:rPr>
+                <w:rFonts w:ascii="Arial" w:cs="Arial" w:eastAsia="Arial" w:hAnsi="Arial"/>
+                <w:rtl w:val="0"/>
+              </w:rPr>
+              <w:t xml:space="preserve">2</w:t>
+            </w:r>
+          </w:p>
+        </w:tc>
+        <w:tc>
+          <w:tcPr>
+            <w:shd w:fill="auto" w:val="clear"/>
+            <w:vAlign w:val="center"/>
+          </w:tcPr>
+          <w:p>
+            <w:pPr>
+              <w:widowControl w:val="1"/>
+              <w:rPr>
+                <w:rFonts w:ascii="Arial" w:cs="Arial" w:eastAsia="Arial" w:hAnsi="Arial"/>
+              </w:rPr>
+            </w:pPr>
+            <w:r>
+              <w:rPr>
+                <w:rFonts w:ascii="Arial" w:cs="Arial" w:eastAsia="Arial" w:hAnsi="Arial"/>
+                <w:rtl w:val="0"/>
+              </w:rPr>
+              <w:t xml:space="preserve">0</w:t>
             </w:r>
           </w:p>
         </w:tc>
@@ -3057,7 +3199,6 @@
         <w:tc>
           <w:tcPr>
             <w:shd w:fill="auto" w:val="clear"/>
-            <w:vAlign w:val="bottom"/>
           </w:tcPr>
           <w:p>
             <w:pPr>
@@ -3096,26 +3237,28 @@
         <w:tc>
           <w:tcPr>
             <w:shd w:fill="auto" w:val="clear"/>
-            <w:vAlign w:val="bottom"/>
-          </w:tcPr>
-          <w:p>
-            <w:pPr>
-              <w:widowControl w:val="1"/>
-              <w:rPr>
-                <w:rFonts w:ascii="Arial" w:cs="Arial" w:eastAsia="Arial" w:hAnsi="Arial"/>
-              </w:rPr>
-            </w:pPr>
-            <w:r>
-              <w:rPr>
-                <w:rtl w:val="0"/>
-              </w:rPr>
-            </w:r>
-          </w:p>
-        </w:tc>
-        <w:tc>
-          <w:tcPr>
-            <w:shd w:fill="auto" w:val="clear"/>
-            <w:vAlign w:val="bottom"/>
+            <w:vAlign w:val="center"/>
+          </w:tcPr>
+          <w:p>
+            <w:pPr>
+              <w:widowControl w:val="1"/>
+              <w:rPr>
+                <w:rFonts w:ascii="Arial" w:cs="Arial" w:eastAsia="Arial" w:hAnsi="Arial"/>
+              </w:rPr>
+            </w:pPr>
+            <w:r>
+              <w:rPr>
+                <w:rFonts w:ascii="Arial" w:cs="Arial" w:eastAsia="Arial" w:hAnsi="Arial"/>
+                <w:rtl w:val="0"/>
+              </w:rPr>
+              <w:t xml:space="preserve">Complete</w:t>
+            </w:r>
+          </w:p>
+        </w:tc>
+        <w:tc>
+          <w:tcPr>
+            <w:shd w:fill="auto" w:val="clear"/>
+            <w:vAlign w:val="center"/>
           </w:tcPr>
           <w:p>
             <w:pPr>
@@ -3134,7 +3277,9 @@
           </w:p>
         </w:tc>
         <w:tc>
-          <w:tcPr/>
+          <w:tcPr>
+            <w:vAlign w:val="center"/>
+          </w:tcPr>
           <w:p>
             <w:pPr>
               <w:widowControl w:val="1"/>
@@ -3154,38 +3299,42 @@
         <w:tc>
           <w:tcPr>
             <w:shd w:fill="auto" w:val="clear"/>
-            <w:vAlign w:val="bottom"/>
-          </w:tcPr>
-          <w:p>
-            <w:pPr>
-              <w:widowControl w:val="1"/>
-              <w:rPr>
-                <w:rFonts w:ascii="Arial" w:cs="Arial" w:eastAsia="Arial" w:hAnsi="Arial"/>
-              </w:rPr>
-            </w:pPr>
-            <w:r>
-              <w:rPr>
-                <w:rtl w:val="0"/>
-              </w:rPr>
-            </w:r>
-          </w:p>
-        </w:tc>
-        <w:tc>
-          <w:tcPr>
-            <w:shd w:fill="auto" w:val="clear"/>
-            <w:vAlign w:val="bottom"/>
-          </w:tcPr>
-          <w:p>
-            <w:pPr>
-              <w:widowControl w:val="1"/>
-              <w:rPr>
-                <w:rFonts w:ascii="Arial" w:cs="Arial" w:eastAsia="Arial" w:hAnsi="Arial"/>
-              </w:rPr>
-            </w:pPr>
-            <w:r>
-              <w:rPr>
-                <w:rtl w:val="0"/>
-              </w:rPr>
+            <w:vAlign w:val="center"/>
+          </w:tcPr>
+          <w:p>
+            <w:pPr>
+              <w:widowControl w:val="1"/>
+              <w:rPr>
+                <w:rFonts w:ascii="Arial" w:cs="Arial" w:eastAsia="Arial" w:hAnsi="Arial"/>
+              </w:rPr>
+            </w:pPr>
+            <w:r>
+              <w:rPr>
+                <w:rFonts w:ascii="Arial" w:cs="Arial" w:eastAsia="Arial" w:hAnsi="Arial"/>
+                <w:rtl w:val="0"/>
+              </w:rPr>
+              <w:t xml:space="preserve">1</w:t>
+            </w:r>
+          </w:p>
+        </w:tc>
+        <w:tc>
+          <w:tcPr>
+            <w:shd w:fill="auto" w:val="clear"/>
+            <w:vAlign w:val="center"/>
+          </w:tcPr>
+          <w:p>
+            <w:pPr>
+              <w:widowControl w:val="1"/>
+              <w:rPr>
+                <w:rFonts w:ascii="Arial" w:cs="Arial" w:eastAsia="Arial" w:hAnsi="Arial"/>
+              </w:rPr>
+            </w:pPr>
+            <w:r>
+              <w:rPr>
+                <w:rFonts w:ascii="Arial" w:cs="Arial" w:eastAsia="Arial" w:hAnsi="Arial"/>
+                <w:rtl w:val="0"/>
+              </w:rPr>
+              <w:t xml:space="preserve">0</w:t>
             </w:r>
           </w:p>
         </w:tc>
@@ -3215,7 +3364,6 @@
         <w:tc>
           <w:tcPr>
             <w:shd w:fill="auto" w:val="clear"/>
-            <w:vAlign w:val="bottom"/>
           </w:tcPr>
           <w:p>
             <w:pPr>
@@ -3254,45 +3402,58 @@
         <w:tc>
           <w:tcPr>
             <w:shd w:fill="auto" w:val="clear"/>
-            <w:vAlign w:val="bottom"/>
-          </w:tcPr>
-          <w:p>
-            <w:pPr>
-              <w:widowControl w:val="1"/>
-              <w:rPr>
-                <w:rFonts w:ascii="Arial" w:cs="Arial" w:eastAsia="Arial" w:hAnsi="Arial"/>
-              </w:rPr>
-            </w:pPr>
-            <w:r>
-              <w:rPr>
-                <w:rtl w:val="0"/>
-              </w:rPr>
-            </w:r>
-          </w:p>
-        </w:tc>
-        <w:tc>
-          <w:tcPr>
-            <w:shd w:fill="auto" w:val="clear"/>
-            <w:vAlign w:val="bottom"/>
-          </w:tcPr>
-          <w:p>
-            <w:pPr>
-              <w:widowControl w:val="1"/>
-              <w:rPr>
-                <w:rFonts w:ascii="Arial" w:cs="Arial" w:eastAsia="Arial" w:hAnsi="Arial"/>
-              </w:rPr>
-            </w:pPr>
-            <w:r>
-              <w:rPr>
-                <w:rFonts w:ascii="Arial" w:cs="Arial" w:eastAsia="Arial" w:hAnsi="Arial"/>
-                <w:rtl w:val="0"/>
-              </w:rPr>
-              <w:t xml:space="preserve">Aaron</w:t>
-            </w:r>
-          </w:p>
-        </w:tc>
-        <w:tc>
-          <w:tcPr/>
+            <w:vAlign w:val="center"/>
+          </w:tcPr>
+          <w:p>
+            <w:pPr>
+              <w:widowControl w:val="1"/>
+              <w:rPr>
+                <w:rFonts w:ascii="Arial" w:cs="Arial" w:eastAsia="Arial" w:hAnsi="Arial"/>
+              </w:rPr>
+            </w:pPr>
+            <w:hyperlink r:id="rId15">
+              <w:r>
+                <w:rPr>
+                  <w:rFonts w:ascii="Arial" w:cs="Arial" w:eastAsia="Arial" w:hAnsi="Arial"/>
+                  <w:color w:val="1155cc"/>
+                  <w:u w:val="single"/>
+                  <w:rtl w:val="0"/>
+                </w:rPr>
+                <w:t xml:space="preserve">Complete</w:t>
+              </w:r>
+            </w:hyperlink>
+            <w:r>
+              <w:rPr>
+                <w:rtl w:val="0"/>
+              </w:rPr>
+            </w:r>
+          </w:p>
+        </w:tc>
+        <w:tc>
+          <w:tcPr>
+            <w:shd w:fill="auto" w:val="clear"/>
+            <w:vAlign w:val="center"/>
+          </w:tcPr>
+          <w:p>
+            <w:pPr>
+              <w:widowControl w:val="1"/>
+              <w:rPr>
+                <w:rFonts w:ascii="Arial" w:cs="Arial" w:eastAsia="Arial" w:hAnsi="Arial"/>
+              </w:rPr>
+            </w:pPr>
+            <w:r>
+              <w:rPr>
+                <w:rFonts w:ascii="Arial" w:cs="Arial" w:eastAsia="Arial" w:hAnsi="Arial"/>
+                <w:rtl w:val="0"/>
+              </w:rPr>
+              <w:t xml:space="preserve">Matt</w:t>
+            </w:r>
+          </w:p>
+        </w:tc>
+        <w:tc>
+          <w:tcPr>
+            <w:vAlign w:val="center"/>
+          </w:tcPr>
           <w:p>
             <w:pPr>
               <w:widowControl w:val="1"/>
@@ -3312,38 +3473,42 @@
         <w:tc>
           <w:tcPr>
             <w:shd w:fill="auto" w:val="clear"/>
-            <w:vAlign w:val="bottom"/>
-          </w:tcPr>
-          <w:p>
-            <w:pPr>
-              <w:widowControl w:val="1"/>
-              <w:rPr>
-                <w:rFonts w:ascii="Arial" w:cs="Arial" w:eastAsia="Arial" w:hAnsi="Arial"/>
-              </w:rPr>
-            </w:pPr>
-            <w:r>
-              <w:rPr>
-                <w:rtl w:val="0"/>
-              </w:rPr>
-            </w:r>
-          </w:p>
-        </w:tc>
-        <w:tc>
-          <w:tcPr>
-            <w:shd w:fill="auto" w:val="clear"/>
-            <w:vAlign w:val="bottom"/>
-          </w:tcPr>
-          <w:p>
-            <w:pPr>
-              <w:widowControl w:val="1"/>
-              <w:rPr>
-                <w:rFonts w:ascii="Arial" w:cs="Arial" w:eastAsia="Arial" w:hAnsi="Arial"/>
-              </w:rPr>
-            </w:pPr>
-            <w:r>
-              <w:rPr>
-                <w:rtl w:val="0"/>
-              </w:rPr>
+            <w:vAlign w:val="center"/>
+          </w:tcPr>
+          <w:p>
+            <w:pPr>
+              <w:widowControl w:val="1"/>
+              <w:rPr>
+                <w:rFonts w:ascii="Arial" w:cs="Arial" w:eastAsia="Arial" w:hAnsi="Arial"/>
+              </w:rPr>
+            </w:pPr>
+            <w:r>
+              <w:rPr>
+                <w:rFonts w:ascii="Arial" w:cs="Arial" w:eastAsia="Arial" w:hAnsi="Arial"/>
+                <w:rtl w:val="0"/>
+              </w:rPr>
+              <w:t xml:space="preserve">2</w:t>
+            </w:r>
+          </w:p>
+        </w:tc>
+        <w:tc>
+          <w:tcPr>
+            <w:shd w:fill="auto" w:val="clear"/>
+            <w:vAlign w:val="center"/>
+          </w:tcPr>
+          <w:p>
+            <w:pPr>
+              <w:widowControl w:val="1"/>
+              <w:rPr>
+                <w:rFonts w:ascii="Arial" w:cs="Arial" w:eastAsia="Arial" w:hAnsi="Arial"/>
+              </w:rPr>
+            </w:pPr>
+            <w:r>
+              <w:rPr>
+                <w:rFonts w:ascii="Arial" w:cs="Arial" w:eastAsia="Arial" w:hAnsi="Arial"/>
+                <w:rtl w:val="0"/>
+              </w:rPr>
+              <w:t xml:space="preserve">0</w:t>
             </w:r>
           </w:p>
         </w:tc>
@@ -3373,7 +3538,6 @@
         <w:tc>
           <w:tcPr>
             <w:shd w:fill="auto" w:val="clear"/>
-            <w:vAlign w:val="bottom"/>
           </w:tcPr>
           <w:p>
             <w:pPr>
@@ -3412,26 +3576,37 @@
         <w:tc>
           <w:tcPr>
             <w:shd w:fill="auto" w:val="clear"/>
-            <w:vAlign w:val="bottom"/>
-          </w:tcPr>
-          <w:p>
-            <w:pPr>
-              <w:widowControl w:val="1"/>
-              <w:rPr>
-                <w:rFonts w:ascii="Arial" w:cs="Arial" w:eastAsia="Arial" w:hAnsi="Arial"/>
-              </w:rPr>
-            </w:pPr>
-            <w:r>
-              <w:rPr>
-                <w:rtl w:val="0"/>
-              </w:rPr>
-            </w:r>
-          </w:p>
-        </w:tc>
-        <w:tc>
-          <w:tcPr>
-            <w:shd w:fill="auto" w:val="clear"/>
-            <w:vAlign w:val="bottom"/>
+            <w:vAlign w:val="center"/>
+          </w:tcPr>
+          <w:p>
+            <w:pPr>
+              <w:widowControl w:val="1"/>
+              <w:rPr>
+                <w:rFonts w:ascii="Arial" w:cs="Arial" w:eastAsia="Arial" w:hAnsi="Arial"/>
+              </w:rPr>
+            </w:pPr>
+            <w:hyperlink r:id="rId16">
+              <w:r>
+                <w:rPr>
+                  <w:rFonts w:ascii="Arial" w:cs="Arial" w:eastAsia="Arial" w:hAnsi="Arial"/>
+                  <w:color w:val="1155cc"/>
+                  <w:u w:val="single"/>
+                  <w:rtl w:val="0"/>
+                </w:rPr>
+                <w:t xml:space="preserve">Complete</w:t>
+              </w:r>
+            </w:hyperlink>
+            <w:r>
+              <w:rPr>
+                <w:rtl w:val="0"/>
+              </w:rPr>
+            </w:r>
+          </w:p>
+        </w:tc>
+        <w:tc>
+          <w:tcPr>
+            <w:shd w:fill="auto" w:val="clear"/>
+            <w:vAlign w:val="center"/>
           </w:tcPr>
           <w:p>
             <w:pPr>
@@ -3450,7 +3625,9 @@
           </w:p>
         </w:tc>
         <w:tc>
-          <w:tcPr/>
+          <w:tcPr>
+            <w:vAlign w:val="center"/>
+          </w:tcPr>
           <w:p>
             <w:pPr>
               <w:widowControl w:val="1"/>
@@ -3470,38 +3647,42 @@
         <w:tc>
           <w:tcPr>
             <w:shd w:fill="auto" w:val="clear"/>
-            <w:vAlign w:val="bottom"/>
-          </w:tcPr>
-          <w:p>
-            <w:pPr>
-              <w:widowControl w:val="1"/>
-              <w:rPr>
-                <w:rFonts w:ascii="Arial" w:cs="Arial" w:eastAsia="Arial" w:hAnsi="Arial"/>
-              </w:rPr>
-            </w:pPr>
-            <w:r>
-              <w:rPr>
-                <w:rtl w:val="0"/>
-              </w:rPr>
-            </w:r>
-          </w:p>
-        </w:tc>
-        <w:tc>
-          <w:tcPr>
-            <w:shd w:fill="auto" w:val="clear"/>
-            <w:vAlign w:val="bottom"/>
-          </w:tcPr>
-          <w:p>
-            <w:pPr>
-              <w:widowControl w:val="1"/>
-              <w:rPr>
-                <w:rFonts w:ascii="Arial" w:cs="Arial" w:eastAsia="Arial" w:hAnsi="Arial"/>
-              </w:rPr>
-            </w:pPr>
-            <w:r>
-              <w:rPr>
-                <w:rtl w:val="0"/>
-              </w:rPr>
+            <w:vAlign w:val="center"/>
+          </w:tcPr>
+          <w:p>
+            <w:pPr>
+              <w:widowControl w:val="1"/>
+              <w:rPr>
+                <w:rFonts w:ascii="Arial" w:cs="Arial" w:eastAsia="Arial" w:hAnsi="Arial"/>
+              </w:rPr>
+            </w:pPr>
+            <w:r>
+              <w:rPr>
+                <w:rFonts w:ascii="Arial" w:cs="Arial" w:eastAsia="Arial" w:hAnsi="Arial"/>
+                <w:rtl w:val="0"/>
+              </w:rPr>
+              <w:t xml:space="preserve">4</w:t>
+            </w:r>
+          </w:p>
+        </w:tc>
+        <w:tc>
+          <w:tcPr>
+            <w:shd w:fill="auto" w:val="clear"/>
+            <w:vAlign w:val="center"/>
+          </w:tcPr>
+          <w:p>
+            <w:pPr>
+              <w:widowControl w:val="1"/>
+              <w:rPr>
+                <w:rFonts w:ascii="Arial" w:cs="Arial" w:eastAsia="Arial" w:hAnsi="Arial"/>
+              </w:rPr>
+            </w:pPr>
+            <w:r>
+              <w:rPr>
+                <w:rFonts w:ascii="Arial" w:cs="Arial" w:eastAsia="Arial" w:hAnsi="Arial"/>
+                <w:rtl w:val="0"/>
+              </w:rPr>
+              <w:t xml:space="preserve">0</w:t>
             </w:r>
           </w:p>
         </w:tc>
@@ -3531,7 +3712,6 @@
         <w:tc>
           <w:tcPr>
             <w:shd w:fill="auto" w:val="clear"/>
-            <w:vAlign w:val="bottom"/>
           </w:tcPr>
           <w:p>
             <w:pPr>
@@ -3570,26 +3750,37 @@
         <w:tc>
           <w:tcPr>
             <w:shd w:fill="auto" w:val="clear"/>
-            <w:vAlign w:val="bottom"/>
-          </w:tcPr>
-          <w:p>
-            <w:pPr>
-              <w:widowControl w:val="1"/>
-              <w:rPr>
-                <w:rFonts w:ascii="Arial" w:cs="Arial" w:eastAsia="Arial" w:hAnsi="Arial"/>
-              </w:rPr>
-            </w:pPr>
-            <w:r>
-              <w:rPr>
-                <w:rtl w:val="0"/>
-              </w:rPr>
-            </w:r>
-          </w:p>
-        </w:tc>
-        <w:tc>
-          <w:tcPr>
-            <w:shd w:fill="auto" w:val="clear"/>
-            <w:vAlign w:val="bottom"/>
+            <w:vAlign w:val="center"/>
+          </w:tcPr>
+          <w:p>
+            <w:pPr>
+              <w:widowControl w:val="1"/>
+              <w:rPr>
+                <w:rFonts w:ascii="Arial" w:cs="Arial" w:eastAsia="Arial" w:hAnsi="Arial"/>
+              </w:rPr>
+            </w:pPr>
+            <w:hyperlink r:id="rId17">
+              <w:r>
+                <w:rPr>
+                  <w:rFonts w:ascii="Arial" w:cs="Arial" w:eastAsia="Arial" w:hAnsi="Arial"/>
+                  <w:color w:val="1155cc"/>
+                  <w:u w:val="single"/>
+                  <w:rtl w:val="0"/>
+                </w:rPr>
+                <w:t xml:space="preserve">Complete</w:t>
+              </w:r>
+            </w:hyperlink>
+            <w:r>
+              <w:rPr>
+                <w:rtl w:val="0"/>
+              </w:rPr>
+            </w:r>
+          </w:p>
+        </w:tc>
+        <w:tc>
+          <w:tcPr>
+            <w:shd w:fill="auto" w:val="clear"/>
+            <w:vAlign w:val="center"/>
           </w:tcPr>
           <w:p>
             <w:pPr>
@@ -3608,58 +3799,64 @@
           </w:p>
         </w:tc>
         <w:tc>
-          <w:tcPr/>
-          <w:p>
-            <w:pPr>
-              <w:widowControl w:val="1"/>
-              <w:rPr>
-                <w:rFonts w:ascii="Arial" w:cs="Arial" w:eastAsia="Arial" w:hAnsi="Arial"/>
-              </w:rPr>
-            </w:pPr>
-            <w:r>
-              <w:rPr>
-                <w:rFonts w:ascii="Arial" w:cs="Arial" w:eastAsia="Arial" w:hAnsi="Arial"/>
-                <w:rtl w:val="0"/>
-              </w:rPr>
-              <w:t xml:space="preserve">3</w:t>
-            </w:r>
-          </w:p>
-        </w:tc>
-        <w:tc>
-          <w:tcPr>
-            <w:shd w:fill="auto" w:val="clear"/>
-            <w:vAlign w:val="bottom"/>
-          </w:tcPr>
-          <w:p>
-            <w:pPr>
-              <w:widowControl w:val="1"/>
-              <w:rPr>
-                <w:rFonts w:ascii="Arial" w:cs="Arial" w:eastAsia="Arial" w:hAnsi="Arial"/>
-              </w:rPr>
-            </w:pPr>
-            <w:r>
-              <w:rPr>
-                <w:rtl w:val="0"/>
-              </w:rPr>
-            </w:r>
-          </w:p>
-        </w:tc>
-        <w:tc>
-          <w:tcPr>
-            <w:shd w:fill="auto" w:val="clear"/>
-            <w:vAlign w:val="bottom"/>
-          </w:tcPr>
-          <w:p>
-            <w:pPr>
-              <w:widowControl w:val="1"/>
-              <w:rPr>
-                <w:rFonts w:ascii="Arial" w:cs="Arial" w:eastAsia="Arial" w:hAnsi="Arial"/>
-              </w:rPr>
-            </w:pPr>
-            <w:r>
-              <w:rPr>
-                <w:rtl w:val="0"/>
-              </w:rPr>
+          <w:tcPr>
+            <w:vAlign w:val="center"/>
+          </w:tcPr>
+          <w:p>
+            <w:pPr>
+              <w:widowControl w:val="1"/>
+              <w:rPr>
+                <w:rFonts w:ascii="Arial" w:cs="Arial" w:eastAsia="Arial" w:hAnsi="Arial"/>
+              </w:rPr>
+            </w:pPr>
+            <w:r>
+              <w:rPr>
+                <w:rFonts w:ascii="Arial" w:cs="Arial" w:eastAsia="Arial" w:hAnsi="Arial"/>
+                <w:rtl w:val="0"/>
+              </w:rPr>
+              <w:t xml:space="preserve">1</w:t>
+            </w:r>
+          </w:p>
+        </w:tc>
+        <w:tc>
+          <w:tcPr>
+            <w:shd w:fill="auto" w:val="clear"/>
+            <w:vAlign w:val="center"/>
+          </w:tcPr>
+          <w:p>
+            <w:pPr>
+              <w:widowControl w:val="1"/>
+              <w:rPr>
+                <w:rFonts w:ascii="Arial" w:cs="Arial" w:eastAsia="Arial" w:hAnsi="Arial"/>
+              </w:rPr>
+            </w:pPr>
+            <w:r>
+              <w:rPr>
+                <w:rFonts w:ascii="Arial" w:cs="Arial" w:eastAsia="Arial" w:hAnsi="Arial"/>
+                <w:rtl w:val="0"/>
+              </w:rPr>
+              <w:t xml:space="preserve">1</w:t>
+            </w:r>
+          </w:p>
+        </w:tc>
+        <w:tc>
+          <w:tcPr>
+            <w:shd w:fill="auto" w:val="clear"/>
+            <w:vAlign w:val="center"/>
+          </w:tcPr>
+          <w:p>
+            <w:pPr>
+              <w:widowControl w:val="1"/>
+              <w:rPr>
+                <w:rFonts w:ascii="Arial" w:cs="Arial" w:eastAsia="Arial" w:hAnsi="Arial"/>
+              </w:rPr>
+            </w:pPr>
+            <w:r>
+              <w:rPr>
+                <w:rFonts w:ascii="Arial" w:cs="Arial" w:eastAsia="Arial" w:hAnsi="Arial"/>
+                <w:rtl w:val="0"/>
+              </w:rPr>
+              <w:t xml:space="preserve">0</w:t>
             </w:r>
           </w:p>
         </w:tc>
@@ -3689,7 +3886,6 @@
         <w:tc>
           <w:tcPr>
             <w:shd w:fill="auto" w:val="clear"/>
-            <w:vAlign w:val="bottom"/>
           </w:tcPr>
           <w:p>
             <w:pPr>
@@ -3728,26 +3924,37 @@
         <w:tc>
           <w:tcPr>
             <w:shd w:fill="auto" w:val="clear"/>
-            <w:vAlign w:val="bottom"/>
-          </w:tcPr>
-          <w:p>
-            <w:pPr>
-              <w:widowControl w:val="1"/>
-              <w:rPr>
-                <w:rFonts w:ascii="Arial" w:cs="Arial" w:eastAsia="Arial" w:hAnsi="Arial"/>
-              </w:rPr>
-            </w:pPr>
-            <w:r>
-              <w:rPr>
-                <w:rtl w:val="0"/>
-              </w:rPr>
-            </w:r>
-          </w:p>
-        </w:tc>
-        <w:tc>
-          <w:tcPr>
-            <w:shd w:fill="auto" w:val="clear"/>
-            <w:vAlign w:val="bottom"/>
+            <w:vAlign w:val="center"/>
+          </w:tcPr>
+          <w:p>
+            <w:pPr>
+              <w:widowControl w:val="1"/>
+              <w:rPr>
+                <w:rFonts w:ascii="Arial" w:cs="Arial" w:eastAsia="Arial" w:hAnsi="Arial"/>
+              </w:rPr>
+            </w:pPr>
+            <w:hyperlink r:id="rId18">
+              <w:r>
+                <w:rPr>
+                  <w:rFonts w:ascii="Arial" w:cs="Arial" w:eastAsia="Arial" w:hAnsi="Arial"/>
+                  <w:color w:val="1155cc"/>
+                  <w:u w:val="single"/>
+                  <w:rtl w:val="0"/>
+                </w:rPr>
+                <w:t xml:space="preserve">Complete</w:t>
+              </w:r>
+            </w:hyperlink>
+            <w:r>
+              <w:rPr>
+                <w:rtl w:val="0"/>
+              </w:rPr>
+            </w:r>
+          </w:p>
+        </w:tc>
+        <w:tc>
+          <w:tcPr>
+            <w:shd w:fill="auto" w:val="clear"/>
+            <w:vAlign w:val="center"/>
           </w:tcPr>
           <w:p>
             <w:pPr>
@@ -3766,7 +3973,9 @@
           </w:p>
         </w:tc>
         <w:tc>
-          <w:tcPr/>
+          <w:tcPr>
+            <w:vAlign w:val="center"/>
+          </w:tcPr>
           <w:p>
             <w:pPr>
               <w:widowControl w:val="1"/>
@@ -3786,42 +3995,42 @@
         <w:tc>
           <w:tcPr>
             <w:shd w:fill="auto" w:val="clear"/>
-            <w:vAlign w:val="bottom"/>
-          </w:tcPr>
-          <w:p>
-            <w:pPr>
-              <w:widowControl w:val="1"/>
-              <w:rPr>
-                <w:rFonts w:ascii="Arial" w:cs="Arial" w:eastAsia="Arial" w:hAnsi="Arial"/>
-              </w:rPr>
-            </w:pPr>
-            <w:r>
-              <w:rPr>
-                <w:rFonts w:ascii="Arial" w:cs="Arial" w:eastAsia="Arial" w:hAnsi="Arial"/>
-                <w:rtl w:val="0"/>
-              </w:rPr>
-              <w:t xml:space="preserve">0.5</w:t>
-            </w:r>
-          </w:p>
-        </w:tc>
-        <w:tc>
-          <w:tcPr>
-            <w:shd w:fill="auto" w:val="clear"/>
-            <w:vAlign w:val="bottom"/>
-          </w:tcPr>
-          <w:p>
-            <w:pPr>
-              <w:widowControl w:val="1"/>
-              <w:rPr>
-                <w:rFonts w:ascii="Arial" w:cs="Arial" w:eastAsia="Arial" w:hAnsi="Arial"/>
-              </w:rPr>
-            </w:pPr>
-            <w:r>
-              <w:rPr>
-                <w:rFonts w:ascii="Arial" w:cs="Arial" w:eastAsia="Arial" w:hAnsi="Arial"/>
-                <w:rtl w:val="0"/>
-              </w:rPr>
-              <w:t xml:space="preserve">1.5</w:t>
+            <w:vAlign w:val="center"/>
+          </w:tcPr>
+          <w:p>
+            <w:pPr>
+              <w:widowControl w:val="1"/>
+              <w:rPr>
+                <w:rFonts w:ascii="Arial" w:cs="Arial" w:eastAsia="Arial" w:hAnsi="Arial"/>
+              </w:rPr>
+            </w:pPr>
+            <w:r>
+              <w:rPr>
+                <w:rFonts w:ascii="Arial" w:cs="Arial" w:eastAsia="Arial" w:hAnsi="Arial"/>
+                <w:rtl w:val="0"/>
+              </w:rPr>
+              <w:t xml:space="preserve">2</w:t>
+            </w:r>
+          </w:p>
+        </w:tc>
+        <w:tc>
+          <w:tcPr>
+            <w:shd w:fill="auto" w:val="clear"/>
+            <w:vAlign w:val="center"/>
+          </w:tcPr>
+          <w:p>
+            <w:pPr>
+              <w:widowControl w:val="1"/>
+              <w:rPr>
+                <w:rFonts w:ascii="Arial" w:cs="Arial" w:eastAsia="Arial" w:hAnsi="Arial"/>
+              </w:rPr>
+            </w:pPr>
+            <w:r>
+              <w:rPr>
+                <w:rFonts w:ascii="Arial" w:cs="Arial" w:eastAsia="Arial" w:hAnsi="Arial"/>
+                <w:rtl w:val="0"/>
+              </w:rPr>
+              <w:t xml:space="preserve">0</w:t>
             </w:r>
           </w:p>
         </w:tc>
@@ -3851,21 +4060,20 @@
         <w:tc>
           <w:tcPr>
             <w:shd w:fill="auto" w:val="clear"/>
-            <w:vAlign w:val="bottom"/>
-          </w:tcPr>
-          <w:p>
-            <w:pPr>
-              <w:widowControl w:val="1"/>
-              <w:rPr>
-                <w:rFonts w:ascii="Arial" w:cs="Arial" w:eastAsia="Arial" w:hAnsi="Arial"/>
-              </w:rPr>
-            </w:pPr>
-            <w:r>
-              <w:rPr>
-                <w:rFonts w:ascii="Arial" w:cs="Arial" w:eastAsia="Arial" w:hAnsi="Arial"/>
-                <w:rtl w:val="0"/>
-              </w:rPr>
-              <w:t xml:space="preserve">Add create user screen and backend</w:t>
+          </w:tcPr>
+          <w:p>
+            <w:pPr>
+              <w:widowControl w:val="1"/>
+              <w:rPr>
+                <w:rFonts w:ascii="Arial" w:cs="Arial" w:eastAsia="Arial" w:hAnsi="Arial"/>
+              </w:rPr>
+            </w:pPr>
+            <w:r>
+              <w:rPr>
+                <w:rFonts w:ascii="Arial" w:cs="Arial" w:eastAsia="Arial" w:hAnsi="Arial"/>
+                <w:rtl w:val="0"/>
+              </w:rPr>
+              <w:t xml:space="preserve">Implement date and descending order for notifications, and delete and read/unread status</w:t>
             </w:r>
           </w:p>
         </w:tc>
@@ -3883,33 +4091,44 @@
                 <w:rFonts w:ascii="Arial" w:cs="Arial" w:eastAsia="Arial" w:hAnsi="Arial"/>
                 <w:rtl w:val="0"/>
               </w:rPr>
-              <w:t xml:space="preserve">New users can be created, and authority levels set on existing users.</w:t>
-            </w:r>
-          </w:p>
-        </w:tc>
-        <w:tc>
-          <w:tcPr>
-            <w:shd w:fill="auto" w:val="clear"/>
-            <w:vAlign w:val="bottom"/>
-          </w:tcPr>
-          <w:p>
-            <w:pPr>
-              <w:widowControl w:val="1"/>
-              <w:rPr>
-                <w:rFonts w:ascii="Arial" w:cs="Arial" w:eastAsia="Arial" w:hAnsi="Arial"/>
-              </w:rPr>
-            </w:pPr>
-            <w:r>
-              <w:rPr>
-                <w:rtl w:val="0"/>
-              </w:rPr>
-            </w:r>
-          </w:p>
-        </w:tc>
-        <w:tc>
-          <w:tcPr>
-            <w:shd w:fill="auto" w:val="clear"/>
-            <w:vAlign w:val="bottom"/>
+              <w:t xml:space="preserve">Notifications system will be more clear as to what is a new notification, like an email inbox.</w:t>
+            </w:r>
+          </w:p>
+        </w:tc>
+        <w:tc>
+          <w:tcPr>
+            <w:shd w:fill="auto" w:val="clear"/>
+            <w:vAlign w:val="center"/>
+          </w:tcPr>
+          <w:p>
+            <w:pPr>
+              <w:widowControl w:val="1"/>
+              <w:rPr>
+                <w:rFonts w:ascii="Arial" w:cs="Arial" w:eastAsia="Arial" w:hAnsi="Arial"/>
+              </w:rPr>
+            </w:pPr>
+            <w:hyperlink r:id="rId19">
+              <w:r>
+                <w:rPr>
+                  <w:rFonts w:ascii="Arial" w:cs="Arial" w:eastAsia="Arial" w:hAnsi="Arial"/>
+                  <w:color w:val="1155cc"/>
+                  <w:u w:val="single"/>
+                  <w:rtl w:val="0"/>
+                </w:rPr>
+                <w:t xml:space="preserve">Complete</w:t>
+              </w:r>
+            </w:hyperlink>
+            <w:r>
+              <w:rPr>
+                <w:rtl w:val="0"/>
+              </w:rPr>
+            </w:r>
+          </w:p>
+        </w:tc>
+        <w:tc>
+          <w:tcPr>
+            <w:shd w:fill="auto" w:val="clear"/>
+            <w:vAlign w:val="center"/>
           </w:tcPr>
           <w:p>
             <w:pPr>
@@ -3928,58 +4147,64 @@
           </w:p>
         </w:tc>
         <w:tc>
-          <w:tcPr/>
-          <w:p>
-            <w:pPr>
-              <w:widowControl w:val="1"/>
-              <w:rPr>
-                <w:rFonts w:ascii="Arial" w:cs="Arial" w:eastAsia="Arial" w:hAnsi="Arial"/>
-              </w:rPr>
-            </w:pPr>
-            <w:r>
-              <w:rPr>
-                <w:rFonts w:ascii="Arial" w:cs="Arial" w:eastAsia="Arial" w:hAnsi="Arial"/>
-                <w:rtl w:val="0"/>
-              </w:rPr>
-              <w:t xml:space="preserve">4</w:t>
-            </w:r>
-          </w:p>
-        </w:tc>
-        <w:tc>
-          <w:tcPr>
-            <w:shd w:fill="auto" w:val="clear"/>
-            <w:vAlign w:val="bottom"/>
-          </w:tcPr>
-          <w:p>
-            <w:pPr>
-              <w:widowControl w:val="1"/>
-              <w:rPr>
-                <w:rFonts w:ascii="Arial" w:cs="Arial" w:eastAsia="Arial" w:hAnsi="Arial"/>
-              </w:rPr>
-            </w:pPr>
-            <w:r>
-              <w:rPr>
-                <w:rtl w:val="0"/>
-              </w:rPr>
-            </w:r>
-          </w:p>
-        </w:tc>
-        <w:tc>
-          <w:tcPr>
-            <w:shd w:fill="auto" w:val="clear"/>
-            <w:vAlign w:val="bottom"/>
-          </w:tcPr>
-          <w:p>
-            <w:pPr>
-              <w:widowControl w:val="1"/>
-              <w:rPr>
-                <w:rFonts w:ascii="Arial" w:cs="Arial" w:eastAsia="Arial" w:hAnsi="Arial"/>
-              </w:rPr>
-            </w:pPr>
-            <w:r>
-              <w:rPr>
-                <w:rtl w:val="0"/>
-              </w:rPr>
+          <w:tcPr>
+            <w:vAlign w:val="center"/>
+          </w:tcPr>
+          <w:p>
+            <w:pPr>
+              <w:widowControl w:val="1"/>
+              <w:rPr>
+                <w:rFonts w:ascii="Arial" w:cs="Arial" w:eastAsia="Arial" w:hAnsi="Arial"/>
+              </w:rPr>
+            </w:pPr>
+            <w:r>
+              <w:rPr>
+                <w:rFonts w:ascii="Arial" w:cs="Arial" w:eastAsia="Arial" w:hAnsi="Arial"/>
+                <w:rtl w:val="0"/>
+              </w:rPr>
+              <w:t xml:space="preserve">2</w:t>
+            </w:r>
+          </w:p>
+        </w:tc>
+        <w:tc>
+          <w:tcPr>
+            <w:shd w:fill="auto" w:val="clear"/>
+            <w:vAlign w:val="center"/>
+          </w:tcPr>
+          <w:p>
+            <w:pPr>
+              <w:widowControl w:val="1"/>
+              <w:rPr>
+                <w:rFonts w:ascii="Arial" w:cs="Arial" w:eastAsia="Arial" w:hAnsi="Arial"/>
+              </w:rPr>
+            </w:pPr>
+            <w:r>
+              <w:rPr>
+                <w:rFonts w:ascii="Arial" w:cs="Arial" w:eastAsia="Arial" w:hAnsi="Arial"/>
+                <w:rtl w:val="0"/>
+              </w:rPr>
+              <w:t xml:space="preserve">2</w:t>
+            </w:r>
+          </w:p>
+        </w:tc>
+        <w:tc>
+          <w:tcPr>
+            <w:shd w:fill="auto" w:val="clear"/>
+            <w:vAlign w:val="center"/>
+          </w:tcPr>
+          <w:p>
+            <w:pPr>
+              <w:widowControl w:val="1"/>
+              <w:rPr>
+                <w:rFonts w:ascii="Arial" w:cs="Arial" w:eastAsia="Arial" w:hAnsi="Arial"/>
+              </w:rPr>
+            </w:pPr>
+            <w:r>
+              <w:rPr>
+                <w:rFonts w:ascii="Arial" w:cs="Arial" w:eastAsia="Arial" w:hAnsi="Arial"/>
+                <w:rtl w:val="0"/>
+              </w:rPr>
+              <w:t xml:space="preserve">0</w:t>
             </w:r>
           </w:p>
         </w:tc>
@@ -4009,21 +4234,20 @@
         <w:tc>
           <w:tcPr>
             <w:shd w:fill="auto" w:val="clear"/>
-            <w:vAlign w:val="bottom"/>
-          </w:tcPr>
-          <w:p>
-            <w:pPr>
-              <w:widowControl w:val="1"/>
-              <w:rPr>
-                <w:rFonts w:ascii="Arial" w:cs="Arial" w:eastAsia="Arial" w:hAnsi="Arial"/>
-              </w:rPr>
-            </w:pPr>
-            <w:r>
-              <w:rPr>
-                <w:rFonts w:ascii="Arial" w:cs="Arial" w:eastAsia="Arial" w:hAnsi="Arial"/>
-                <w:rtl w:val="0"/>
-              </w:rPr>
-              <w:t xml:space="preserve">Renew Certificate</w:t>
+          </w:tcPr>
+          <w:p>
+            <w:pPr>
+              <w:widowControl w:val="1"/>
+              <w:rPr>
+                <w:rFonts w:ascii="Arial" w:cs="Arial" w:eastAsia="Arial" w:hAnsi="Arial"/>
+              </w:rPr>
+            </w:pPr>
+            <w:r>
+              <w:rPr>
+                <w:rFonts w:ascii="Arial" w:cs="Arial" w:eastAsia="Arial" w:hAnsi="Arial"/>
+                <w:rtl w:val="0"/>
+              </w:rPr>
+              <w:t xml:space="preserve">Add cancel button to each ui page instead of browser back button only</w:t>
             </w:r>
           </w:p>
         </w:tc>
@@ -4041,33 +4265,44 @@
                 <w:rFonts w:ascii="Arial" w:cs="Arial" w:eastAsia="Arial" w:hAnsi="Arial"/>
                 <w:rtl w:val="0"/>
               </w:rPr>
-              <w:t xml:space="preserve">The site can support HTTPS</w:t>
-            </w:r>
-          </w:p>
-        </w:tc>
-        <w:tc>
-          <w:tcPr>
-            <w:shd w:fill="auto" w:val="clear"/>
-            <w:vAlign w:val="bottom"/>
-          </w:tcPr>
-          <w:p>
-            <w:pPr>
-              <w:widowControl w:val="1"/>
-              <w:rPr>
-                <w:rFonts w:ascii="Arial" w:cs="Arial" w:eastAsia="Arial" w:hAnsi="Arial"/>
-              </w:rPr>
-            </w:pPr>
-            <w:r>
-              <w:rPr>
-                <w:rtl w:val="0"/>
-              </w:rPr>
-            </w:r>
-          </w:p>
-        </w:tc>
-        <w:tc>
-          <w:tcPr>
-            <w:shd w:fill="auto" w:val="clear"/>
-            <w:vAlign w:val="bottom"/>
+              <w:t xml:space="preserve">Easier to navigate</w:t>
+            </w:r>
+          </w:p>
+        </w:tc>
+        <w:tc>
+          <w:tcPr>
+            <w:shd w:fill="auto" w:val="clear"/>
+            <w:vAlign w:val="center"/>
+          </w:tcPr>
+          <w:p>
+            <w:pPr>
+              <w:widowControl w:val="1"/>
+              <w:rPr>
+                <w:rFonts w:ascii="Arial" w:cs="Arial" w:eastAsia="Arial" w:hAnsi="Arial"/>
+              </w:rPr>
+            </w:pPr>
+            <w:hyperlink r:id="rId20">
+              <w:r>
+                <w:rPr>
+                  <w:rFonts w:ascii="Arial" w:cs="Arial" w:eastAsia="Arial" w:hAnsi="Arial"/>
+                  <w:color w:val="1155cc"/>
+                  <w:u w:val="single"/>
+                  <w:rtl w:val="0"/>
+                </w:rPr>
+                <w:t xml:space="preserve">Complete</w:t>
+              </w:r>
+            </w:hyperlink>
+            <w:r>
+              <w:rPr>
+                <w:rtl w:val="0"/>
+              </w:rPr>
+            </w:r>
+          </w:p>
+        </w:tc>
+        <w:tc>
+          <w:tcPr>
+            <w:shd w:fill="auto" w:val="clear"/>
+            <w:vAlign w:val="center"/>
           </w:tcPr>
           <w:p>
             <w:pPr>
@@ -4086,58 +4321,64 @@
           </w:p>
         </w:tc>
         <w:tc>
-          <w:tcPr/>
-          <w:p>
-            <w:pPr>
-              <w:widowControl w:val="1"/>
-              <w:rPr>
-                <w:rFonts w:ascii="Arial" w:cs="Arial" w:eastAsia="Arial" w:hAnsi="Arial"/>
-              </w:rPr>
-            </w:pPr>
-            <w:r>
-              <w:rPr>
-                <w:rFonts w:ascii="Arial" w:cs="Arial" w:eastAsia="Arial" w:hAnsi="Arial"/>
-                <w:rtl w:val="0"/>
-              </w:rPr>
-              <w:t xml:space="preserve">2</w:t>
-            </w:r>
-          </w:p>
-        </w:tc>
-        <w:tc>
-          <w:tcPr>
-            <w:shd w:fill="auto" w:val="clear"/>
-            <w:vAlign w:val="bottom"/>
-          </w:tcPr>
-          <w:p>
-            <w:pPr>
-              <w:widowControl w:val="1"/>
-              <w:rPr>
-                <w:rFonts w:ascii="Arial" w:cs="Arial" w:eastAsia="Arial" w:hAnsi="Arial"/>
-              </w:rPr>
-            </w:pPr>
-            <w:r>
-              <w:rPr>
-                <w:rtl w:val="0"/>
-              </w:rPr>
-            </w:r>
-          </w:p>
-        </w:tc>
-        <w:tc>
-          <w:tcPr>
-            <w:shd w:fill="auto" w:val="clear"/>
-            <w:vAlign w:val="bottom"/>
-          </w:tcPr>
-          <w:p>
-            <w:pPr>
-              <w:widowControl w:val="1"/>
-              <w:rPr>
-                <w:rFonts w:ascii="Arial" w:cs="Arial" w:eastAsia="Arial" w:hAnsi="Arial"/>
-              </w:rPr>
-            </w:pPr>
-            <w:r>
-              <w:rPr>
-                <w:rtl w:val="0"/>
-              </w:rPr>
+          <w:tcPr>
+            <w:vAlign w:val="center"/>
+          </w:tcPr>
+          <w:p>
+            <w:pPr>
+              <w:widowControl w:val="1"/>
+              <w:rPr>
+                <w:rFonts w:ascii="Arial" w:cs="Arial" w:eastAsia="Arial" w:hAnsi="Arial"/>
+              </w:rPr>
+            </w:pPr>
+            <w:r>
+              <w:rPr>
+                <w:rFonts w:ascii="Arial" w:cs="Arial" w:eastAsia="Arial" w:hAnsi="Arial"/>
+                <w:rtl w:val="0"/>
+              </w:rPr>
+              <w:t xml:space="preserve">1</w:t>
+            </w:r>
+          </w:p>
+        </w:tc>
+        <w:tc>
+          <w:tcPr>
+            <w:shd w:fill="auto" w:val="clear"/>
+            <w:vAlign w:val="center"/>
+          </w:tcPr>
+          <w:p>
+            <w:pPr>
+              <w:widowControl w:val="1"/>
+              <w:rPr>
+                <w:rFonts w:ascii="Arial" w:cs="Arial" w:eastAsia="Arial" w:hAnsi="Arial"/>
+              </w:rPr>
+            </w:pPr>
+            <w:r>
+              <w:rPr>
+                <w:rFonts w:ascii="Arial" w:cs="Arial" w:eastAsia="Arial" w:hAnsi="Arial"/>
+                <w:rtl w:val="0"/>
+              </w:rPr>
+              <w:t xml:space="preserve">1</w:t>
+            </w:r>
+          </w:p>
+        </w:tc>
+        <w:tc>
+          <w:tcPr>
+            <w:shd w:fill="auto" w:val="clear"/>
+            <w:vAlign w:val="center"/>
+          </w:tcPr>
+          <w:p>
+            <w:pPr>
+              <w:widowControl w:val="1"/>
+              <w:rPr>
+                <w:rFonts w:ascii="Arial" w:cs="Arial" w:eastAsia="Arial" w:hAnsi="Arial"/>
+              </w:rPr>
+            </w:pPr>
+            <w:r>
+              <w:rPr>
+                <w:rFonts w:ascii="Arial" w:cs="Arial" w:eastAsia="Arial" w:hAnsi="Arial"/>
+                <w:rtl w:val="0"/>
+              </w:rPr>
+              <w:t xml:space="preserve">0</w:t>
             </w:r>
           </w:p>
         </w:tc>
@@ -4167,7 +4408,543 @@
         <w:tc>
           <w:tcPr>
             <w:shd w:fill="auto" w:val="clear"/>
-            <w:vAlign w:val="bottom"/>
+          </w:tcPr>
+          <w:p>
+            <w:pPr>
+              <w:widowControl w:val="1"/>
+              <w:rPr>
+                <w:rFonts w:ascii="Arial" w:cs="Arial" w:eastAsia="Arial" w:hAnsi="Arial"/>
+              </w:rPr>
+            </w:pPr>
+            <w:r>
+              <w:rPr>
+                <w:rFonts w:ascii="Arial" w:cs="Arial" w:eastAsia="Arial" w:hAnsi="Arial"/>
+                <w:rtl w:val="0"/>
+              </w:rPr>
+              <w:t xml:space="preserve">Add create user screen and backend</w:t>
+            </w:r>
+          </w:p>
+        </w:tc>
+        <w:tc>
+          <w:tcPr/>
+          <w:p>
+            <w:pPr>
+              <w:widowControl w:val="1"/>
+              <w:rPr>
+                <w:rFonts w:ascii="Arial" w:cs="Arial" w:eastAsia="Arial" w:hAnsi="Arial"/>
+              </w:rPr>
+            </w:pPr>
+            <w:r>
+              <w:rPr>
+                <w:rFonts w:ascii="Arial" w:cs="Arial" w:eastAsia="Arial" w:hAnsi="Arial"/>
+                <w:rtl w:val="0"/>
+              </w:rPr>
+              <w:t xml:space="preserve">New users can be created, and authority levels set on existing users.</w:t>
+            </w:r>
+          </w:p>
+        </w:tc>
+        <w:tc>
+          <w:tcPr>
+            <w:shd w:fill="auto" w:val="clear"/>
+            <w:vAlign w:val="center"/>
+          </w:tcPr>
+          <w:p>
+            <w:pPr>
+              <w:widowControl w:val="1"/>
+              <w:rPr>
+                <w:rFonts w:ascii="Arial" w:cs="Arial" w:eastAsia="Arial" w:hAnsi="Arial"/>
+              </w:rPr>
+            </w:pPr>
+            <w:hyperlink r:id="rId21">
+              <w:r>
+                <w:rPr>
+                  <w:rFonts w:ascii="Arial" w:cs="Arial" w:eastAsia="Arial" w:hAnsi="Arial"/>
+                  <w:color w:val="1155cc"/>
+                  <w:u w:val="single"/>
+                  <w:rtl w:val="0"/>
+                </w:rPr>
+                <w:t xml:space="preserve">Complete</w:t>
+              </w:r>
+            </w:hyperlink>
+            <w:r>
+              <w:rPr>
+                <w:rtl w:val="0"/>
+              </w:rPr>
+            </w:r>
+          </w:p>
+        </w:tc>
+        <w:tc>
+          <w:tcPr>
+            <w:shd w:fill="auto" w:val="clear"/>
+            <w:vAlign w:val="center"/>
+          </w:tcPr>
+          <w:p>
+            <w:pPr>
+              <w:widowControl w:val="1"/>
+              <w:rPr>
+                <w:rFonts w:ascii="Arial" w:cs="Arial" w:eastAsia="Arial" w:hAnsi="Arial"/>
+              </w:rPr>
+            </w:pPr>
+            <w:r>
+              <w:rPr>
+                <w:rFonts w:ascii="Arial" w:cs="Arial" w:eastAsia="Arial" w:hAnsi="Arial"/>
+                <w:rtl w:val="0"/>
+              </w:rPr>
+              <w:t xml:space="preserve">Matt</w:t>
+            </w:r>
+          </w:p>
+        </w:tc>
+        <w:tc>
+          <w:tcPr>
+            <w:vAlign w:val="center"/>
+          </w:tcPr>
+          <w:p>
+            <w:pPr>
+              <w:widowControl w:val="1"/>
+              <w:rPr>
+                <w:rFonts w:ascii="Arial" w:cs="Arial" w:eastAsia="Arial" w:hAnsi="Arial"/>
+              </w:rPr>
+            </w:pPr>
+            <w:r>
+              <w:rPr>
+                <w:rFonts w:ascii="Arial" w:cs="Arial" w:eastAsia="Arial" w:hAnsi="Arial"/>
+                <w:rtl w:val="0"/>
+              </w:rPr>
+              <w:t xml:space="preserve">4</w:t>
+            </w:r>
+          </w:p>
+        </w:tc>
+        <w:tc>
+          <w:tcPr>
+            <w:shd w:fill="auto" w:val="clear"/>
+            <w:vAlign w:val="center"/>
+          </w:tcPr>
+          <w:p>
+            <w:pPr>
+              <w:widowControl w:val="1"/>
+              <w:rPr>
+                <w:rFonts w:ascii="Arial" w:cs="Arial" w:eastAsia="Arial" w:hAnsi="Arial"/>
+              </w:rPr>
+            </w:pPr>
+            <w:r>
+              <w:rPr>
+                <w:rFonts w:ascii="Arial" w:cs="Arial" w:eastAsia="Arial" w:hAnsi="Arial"/>
+                <w:rtl w:val="0"/>
+              </w:rPr>
+              <w:t xml:space="preserve">4</w:t>
+            </w:r>
+          </w:p>
+        </w:tc>
+        <w:tc>
+          <w:tcPr>
+            <w:shd w:fill="auto" w:val="clear"/>
+            <w:vAlign w:val="center"/>
+          </w:tcPr>
+          <w:p>
+            <w:pPr>
+              <w:widowControl w:val="1"/>
+              <w:rPr>
+                <w:rFonts w:ascii="Arial" w:cs="Arial" w:eastAsia="Arial" w:hAnsi="Arial"/>
+              </w:rPr>
+            </w:pPr>
+            <w:r>
+              <w:rPr>
+                <w:rFonts w:ascii="Arial" w:cs="Arial" w:eastAsia="Arial" w:hAnsi="Arial"/>
+                <w:rtl w:val="0"/>
+              </w:rPr>
+              <w:t xml:space="preserve">0</w:t>
+            </w:r>
+          </w:p>
+        </w:tc>
+      </w:tr>
+      <w:tr>
+        <w:trPr>
+          <w:trHeight w:val="740" w:hRule="atLeast"/>
+        </w:trPr>
+        <w:tc>
+          <w:tcPr/>
+          <w:p>
+            <w:pPr>
+              <w:widowControl w:val="1"/>
+              <w:rPr>
+                <w:rFonts w:ascii="Arial" w:cs="Arial" w:eastAsia="Arial" w:hAnsi="Arial"/>
+              </w:rPr>
+            </w:pPr>
+            <w:r>
+              <w:rPr>
+                <w:rFonts w:ascii="Arial" w:cs="Arial" w:eastAsia="Arial" w:hAnsi="Arial"/>
+                <w:rtl w:val="0"/>
+              </w:rPr>
+              <w:t xml:space="preserve">5.8</w:t>
+            </w:r>
+          </w:p>
+        </w:tc>
+        <w:tc>
+          <w:tcPr>
+            <w:shd w:fill="auto" w:val="clear"/>
+          </w:tcPr>
+          <w:p>
+            <w:pPr>
+              <w:widowControl w:val="1"/>
+              <w:rPr>
+                <w:rFonts w:ascii="Arial" w:cs="Arial" w:eastAsia="Arial" w:hAnsi="Arial"/>
+              </w:rPr>
+            </w:pPr>
+            <w:r>
+              <w:rPr>
+                <w:rFonts w:ascii="Arial" w:cs="Arial" w:eastAsia="Arial" w:hAnsi="Arial"/>
+                <w:rtl w:val="0"/>
+              </w:rPr>
+              <w:t xml:space="preserve">Add reports - Stretch Goal - not required</w:t>
+            </w:r>
+          </w:p>
+        </w:tc>
+        <w:tc>
+          <w:tcPr/>
+          <w:p>
+            <w:pPr>
+              <w:widowControl w:val="1"/>
+              <w:rPr>
+                <w:rFonts w:ascii="Arial" w:cs="Arial" w:eastAsia="Arial" w:hAnsi="Arial"/>
+              </w:rPr>
+            </w:pPr>
+            <w:r>
+              <w:rPr>
+                <w:rFonts w:ascii="Arial" w:cs="Arial" w:eastAsia="Arial" w:hAnsi="Arial"/>
+                <w:rtl w:val="0"/>
+              </w:rPr>
+              <w:t xml:space="preserve">Admins will be able to view total hours per skill and per project to help decide how to manage resources</w:t>
+            </w:r>
+          </w:p>
+        </w:tc>
+        <w:tc>
+          <w:tcPr>
+            <w:shd w:fill="auto" w:val="clear"/>
+            <w:vAlign w:val="center"/>
+          </w:tcPr>
+          <w:p>
+            <w:pPr>
+              <w:widowControl w:val="1"/>
+              <w:rPr>
+                <w:rFonts w:ascii="Arial" w:cs="Arial" w:eastAsia="Arial" w:hAnsi="Arial"/>
+              </w:rPr>
+            </w:pPr>
+            <w:hyperlink r:id="rId22">
+              <w:r>
+                <w:rPr>
+                  <w:rFonts w:ascii="Arial" w:cs="Arial" w:eastAsia="Arial" w:hAnsi="Arial"/>
+                  <w:color w:val="1155cc"/>
+                  <w:u w:val="single"/>
+                  <w:rtl w:val="0"/>
+                </w:rPr>
+                <w:t xml:space="preserve">Complete</w:t>
+              </w:r>
+            </w:hyperlink>
+            <w:r>
+              <w:rPr>
+                <w:rtl w:val="0"/>
+              </w:rPr>
+            </w:r>
+          </w:p>
+        </w:tc>
+        <w:tc>
+          <w:tcPr>
+            <w:shd w:fill="auto" w:val="clear"/>
+            <w:vAlign w:val="center"/>
+          </w:tcPr>
+          <w:p>
+            <w:pPr>
+              <w:widowControl w:val="1"/>
+              <w:rPr>
+                <w:rFonts w:ascii="Arial" w:cs="Arial" w:eastAsia="Arial" w:hAnsi="Arial"/>
+              </w:rPr>
+            </w:pPr>
+            <w:r>
+              <w:rPr>
+                <w:rFonts w:ascii="Arial" w:cs="Arial" w:eastAsia="Arial" w:hAnsi="Arial"/>
+                <w:rtl w:val="0"/>
+              </w:rPr>
+              <w:t xml:space="preserve">Matt</w:t>
+            </w:r>
+          </w:p>
+        </w:tc>
+        <w:tc>
+          <w:tcPr>
+            <w:vAlign w:val="center"/>
+          </w:tcPr>
+          <w:p>
+            <w:pPr>
+              <w:widowControl w:val="1"/>
+              <w:rPr>
+                <w:rFonts w:ascii="Arial" w:cs="Arial" w:eastAsia="Arial" w:hAnsi="Arial"/>
+              </w:rPr>
+            </w:pPr>
+            <w:r>
+              <w:rPr>
+                <w:rFonts w:ascii="Arial" w:cs="Arial" w:eastAsia="Arial" w:hAnsi="Arial"/>
+                <w:rtl w:val="0"/>
+              </w:rPr>
+              <w:t xml:space="preserve">8</w:t>
+            </w:r>
+          </w:p>
+        </w:tc>
+        <w:tc>
+          <w:tcPr>
+            <w:shd w:fill="auto" w:val="clear"/>
+            <w:vAlign w:val="center"/>
+          </w:tcPr>
+          <w:p>
+            <w:pPr>
+              <w:widowControl w:val="1"/>
+              <w:rPr>
+                <w:rFonts w:ascii="Arial" w:cs="Arial" w:eastAsia="Arial" w:hAnsi="Arial"/>
+              </w:rPr>
+            </w:pPr>
+            <w:r>
+              <w:rPr>
+                <w:rFonts w:ascii="Arial" w:cs="Arial" w:eastAsia="Arial" w:hAnsi="Arial"/>
+                <w:rtl w:val="0"/>
+              </w:rPr>
+              <w:t xml:space="preserve">8</w:t>
+            </w:r>
+          </w:p>
+        </w:tc>
+        <w:tc>
+          <w:tcPr>
+            <w:shd w:fill="auto" w:val="clear"/>
+            <w:vAlign w:val="center"/>
+          </w:tcPr>
+          <w:p>
+            <w:pPr>
+              <w:widowControl w:val="1"/>
+              <w:rPr>
+                <w:rFonts w:ascii="Arial" w:cs="Arial" w:eastAsia="Arial" w:hAnsi="Arial"/>
+              </w:rPr>
+            </w:pPr>
+            <w:r>
+              <w:rPr>
+                <w:rFonts w:ascii="Arial" w:cs="Arial" w:eastAsia="Arial" w:hAnsi="Arial"/>
+                <w:rtl w:val="0"/>
+              </w:rPr>
+              <w:t xml:space="preserve">0</w:t>
+            </w:r>
+          </w:p>
+        </w:tc>
+      </w:tr>
+      <w:tr>
+        <w:trPr>
+          <w:trHeight w:val="740" w:hRule="atLeast"/>
+        </w:trPr>
+        <w:tc>
+          <w:tcPr/>
+          <w:p>
+            <w:pPr>
+              <w:widowControl w:val="1"/>
+              <w:rPr>
+                <w:rFonts w:ascii="Arial" w:cs="Arial" w:eastAsia="Arial" w:hAnsi="Arial"/>
+              </w:rPr>
+            </w:pPr>
+            <w:r>
+              <w:rPr>
+                <w:rFonts w:ascii="Arial" w:cs="Arial" w:eastAsia="Arial" w:hAnsi="Arial"/>
+                <w:rtl w:val="0"/>
+              </w:rPr>
+              <w:t xml:space="preserve">5.9</w:t>
+            </w:r>
+          </w:p>
+        </w:tc>
+        <w:tc>
+          <w:tcPr>
+            <w:shd w:fill="auto" w:val="clear"/>
+          </w:tcPr>
+          <w:p>
+            <w:pPr>
+              <w:widowControl w:val="1"/>
+              <w:rPr>
+                <w:rFonts w:ascii="Arial" w:cs="Arial" w:eastAsia="Arial" w:hAnsi="Arial"/>
+              </w:rPr>
+            </w:pPr>
+            <w:r>
+              <w:rPr>
+                <w:rFonts w:ascii="Arial" w:cs="Arial" w:eastAsia="Arial" w:hAnsi="Arial"/>
+                <w:rtl w:val="0"/>
+              </w:rPr>
+              <w:t xml:space="preserve">Renew Certificate</w:t>
+            </w:r>
+          </w:p>
+        </w:tc>
+        <w:tc>
+          <w:tcPr/>
+          <w:p>
+            <w:pPr>
+              <w:widowControl w:val="1"/>
+              <w:rPr>
+                <w:rFonts w:ascii="Arial" w:cs="Arial" w:eastAsia="Arial" w:hAnsi="Arial"/>
+              </w:rPr>
+            </w:pPr>
+            <w:r>
+              <w:rPr>
+                <w:rFonts w:ascii="Arial" w:cs="Arial" w:eastAsia="Arial" w:hAnsi="Arial"/>
+                <w:rtl w:val="0"/>
+              </w:rPr>
+              <w:t xml:space="preserve">The site can support HTTPS</w:t>
+            </w:r>
+          </w:p>
+        </w:tc>
+        <w:tc>
+          <w:tcPr>
+            <w:shd w:fill="auto" w:val="clear"/>
+            <w:vAlign w:val="center"/>
+          </w:tcPr>
+          <w:p>
+            <w:pPr>
+              <w:widowControl w:val="1"/>
+              <w:rPr>
+                <w:rFonts w:ascii="Arial" w:cs="Arial" w:eastAsia="Arial" w:hAnsi="Arial"/>
+              </w:rPr>
+            </w:pPr>
+            <w:hyperlink r:id="rId23">
+              <w:r>
+                <w:rPr>
+                  <w:rFonts w:ascii="Arial" w:cs="Arial" w:eastAsia="Arial" w:hAnsi="Arial"/>
+                  <w:color w:val="1155cc"/>
+                  <w:u w:val="single"/>
+                  <w:rtl w:val="0"/>
+                </w:rPr>
+                <w:t xml:space="preserve">Complete</w:t>
+              </w:r>
+            </w:hyperlink>
+            <w:r>
+              <w:rPr>
+                <w:rtl w:val="0"/>
+              </w:rPr>
+            </w:r>
+          </w:p>
+          <w:p>
+            <w:pPr>
+              <w:widowControl w:val="1"/>
+              <w:rPr>
+                <w:rFonts w:ascii="Arial" w:cs="Arial" w:eastAsia="Arial" w:hAnsi="Arial"/>
+              </w:rPr>
+            </w:pPr>
+            <w:r>
+              <w:rPr>
+                <w:rFonts w:ascii="Arial" w:cs="Arial" w:eastAsia="Arial" w:hAnsi="Arial"/>
+                <w:rtl w:val="0"/>
+              </w:rPr>
+              <w:t xml:space="preserve">New expiry is 27/11/19</w:t>
+            </w:r>
+          </w:p>
+        </w:tc>
+        <w:tc>
+          <w:tcPr>
+            <w:shd w:fill="auto" w:val="clear"/>
+            <w:vAlign w:val="center"/>
+          </w:tcPr>
+          <w:p>
+            <w:pPr>
+              <w:widowControl w:val="1"/>
+              <w:rPr>
+                <w:rFonts w:ascii="Arial" w:cs="Arial" w:eastAsia="Arial" w:hAnsi="Arial"/>
+              </w:rPr>
+            </w:pPr>
+            <w:r>
+              <w:rPr>
+                <w:rFonts w:ascii="Arial" w:cs="Arial" w:eastAsia="Arial" w:hAnsi="Arial"/>
+                <w:rtl w:val="0"/>
+              </w:rPr>
+              <w:t xml:space="preserve">Matt</w:t>
+            </w:r>
+          </w:p>
+        </w:tc>
+        <w:tc>
+          <w:tcPr>
+            <w:vAlign w:val="center"/>
+          </w:tcPr>
+          <w:p>
+            <w:pPr>
+              <w:widowControl w:val="1"/>
+              <w:rPr>
+                <w:rFonts w:ascii="Arial" w:cs="Arial" w:eastAsia="Arial" w:hAnsi="Arial"/>
+              </w:rPr>
+            </w:pPr>
+            <w:r>
+              <w:rPr>
+                <w:rFonts w:ascii="Arial" w:cs="Arial" w:eastAsia="Arial" w:hAnsi="Arial"/>
+                <w:rtl w:val="0"/>
+              </w:rPr>
+              <w:t xml:space="preserve">2</w:t>
+            </w:r>
+          </w:p>
+        </w:tc>
+        <w:tc>
+          <w:tcPr>
+            <w:shd w:fill="auto" w:val="clear"/>
+            <w:vAlign w:val="center"/>
+          </w:tcPr>
+          <w:p>
+            <w:pPr>
+              <w:widowControl w:val="1"/>
+              <w:rPr>
+                <w:rFonts w:ascii="Arial" w:cs="Arial" w:eastAsia="Arial" w:hAnsi="Arial"/>
+              </w:rPr>
+            </w:pPr>
+            <w:r>
+              <w:rPr>
+                <w:rFonts w:ascii="Arial" w:cs="Arial" w:eastAsia="Arial" w:hAnsi="Arial"/>
+                <w:rtl w:val="0"/>
+              </w:rPr>
+              <w:t xml:space="preserve">3</w:t>
+            </w:r>
+          </w:p>
+        </w:tc>
+        <w:tc>
+          <w:tcPr>
+            <w:shd w:fill="auto" w:val="clear"/>
+            <w:vAlign w:val="center"/>
+          </w:tcPr>
+          <w:p>
+            <w:pPr>
+              <w:widowControl w:val="1"/>
+              <w:rPr>
+                <w:rFonts w:ascii="Arial" w:cs="Arial" w:eastAsia="Arial" w:hAnsi="Arial"/>
+              </w:rPr>
+            </w:pPr>
+            <w:r>
+              <w:rPr>
+                <w:rFonts w:ascii="Arial" w:cs="Arial" w:eastAsia="Arial" w:hAnsi="Arial"/>
+                <w:rtl w:val="0"/>
+              </w:rPr>
+              <w:t xml:space="preserve">0</w:t>
+            </w:r>
+          </w:p>
+        </w:tc>
+      </w:tr>
+      <w:tr>
+        <w:trPr>
+          <w:trHeight w:val="740" w:hRule="atLeast"/>
+        </w:trPr>
+        <w:tc>
+          <w:tcPr/>
+          <w:p>
+            <w:pPr>
+              <w:widowControl w:val="1"/>
+              <w:rPr>
+                <w:rFonts w:ascii="Arial" w:cs="Arial" w:eastAsia="Arial" w:hAnsi="Arial"/>
+              </w:rPr>
+            </w:pPr>
+            <w:r>
+              <w:rPr>
+                <w:rFonts w:ascii="Arial" w:cs="Arial" w:eastAsia="Arial" w:hAnsi="Arial"/>
+                <w:rtl w:val="0"/>
+              </w:rPr>
+              <w:t xml:space="preserve">5.10</w:t>
+            </w:r>
+          </w:p>
+        </w:tc>
+        <w:tc>
+          <w:tcPr>
+            <w:shd w:fill="auto" w:val="clear"/>
           </w:tcPr>
           <w:p>
             <w:pPr>
@@ -4206,26 +4983,28 @@
         <w:tc>
           <w:tcPr>
             <w:shd w:fill="auto" w:val="clear"/>
-            <w:vAlign w:val="bottom"/>
-          </w:tcPr>
-          <w:p>
-            <w:pPr>
-              <w:widowControl w:val="1"/>
-              <w:rPr>
-                <w:rFonts w:ascii="Arial" w:cs="Arial" w:eastAsia="Arial" w:hAnsi="Arial"/>
-              </w:rPr>
-            </w:pPr>
-            <w:r>
-              <w:rPr>
-                <w:rtl w:val="0"/>
-              </w:rPr>
-            </w:r>
-          </w:p>
-        </w:tc>
-        <w:tc>
-          <w:tcPr>
-            <w:shd w:fill="auto" w:val="clear"/>
-            <w:vAlign w:val="bottom"/>
+            <w:vAlign w:val="center"/>
+          </w:tcPr>
+          <w:p>
+            <w:pPr>
+              <w:widowControl w:val="1"/>
+              <w:rPr>
+                <w:rFonts w:ascii="Arial" w:cs="Arial" w:eastAsia="Arial" w:hAnsi="Arial"/>
+              </w:rPr>
+            </w:pPr>
+            <w:r>
+              <w:rPr>
+                <w:rFonts w:ascii="Arial" w:cs="Arial" w:eastAsia="Arial" w:hAnsi="Arial"/>
+                <w:rtl w:val="0"/>
+              </w:rPr>
+              <w:t xml:space="preserve">Complete (link not available)</w:t>
+            </w:r>
+          </w:p>
+        </w:tc>
+        <w:tc>
+          <w:tcPr>
+            <w:shd w:fill="auto" w:val="clear"/>
+            <w:vAlign w:val="center"/>
           </w:tcPr>
           <w:p>
             <w:pPr>
@@ -4244,6 +5023,73 @@
           </w:p>
         </w:tc>
         <w:tc>
+          <w:tcPr>
+            <w:vAlign w:val="center"/>
+          </w:tcPr>
+          <w:p>
+            <w:pPr>
+              <w:widowControl w:val="1"/>
+              <w:rPr>
+                <w:rFonts w:ascii="Arial" w:cs="Arial" w:eastAsia="Arial" w:hAnsi="Arial"/>
+              </w:rPr>
+            </w:pPr>
+            <w:r>
+              <w:rPr>
+                <w:rFonts w:ascii="Arial" w:cs="Arial" w:eastAsia="Arial" w:hAnsi="Arial"/>
+                <w:rtl w:val="0"/>
+              </w:rPr>
+              <w:t xml:space="preserve">1</w:t>
+            </w:r>
+          </w:p>
+        </w:tc>
+        <w:tc>
+          <w:tcPr>
+            <w:shd w:fill="auto" w:val="clear"/>
+            <w:vAlign w:val="center"/>
+          </w:tcPr>
+          <w:p>
+            <w:pPr>
+              <w:widowControl w:val="1"/>
+              <w:rPr>
+                <w:rFonts w:ascii="Arial" w:cs="Arial" w:eastAsia="Arial" w:hAnsi="Arial"/>
+              </w:rPr>
+            </w:pPr>
+            <w:r>
+              <w:rPr>
+                <w:rFonts w:ascii="Arial" w:cs="Arial" w:eastAsia="Arial" w:hAnsi="Arial"/>
+                <w:rtl w:val="0"/>
+              </w:rPr>
+              <w:t xml:space="preserve">1</w:t>
+            </w:r>
+          </w:p>
+        </w:tc>
+        <w:tc>
+          <w:tcPr>
+            <w:shd w:fill="auto" w:val="clear"/>
+            <w:vAlign w:val="center"/>
+          </w:tcPr>
+          <w:p>
+            <w:pPr>
+              <w:widowControl w:val="1"/>
+              <w:rPr>
+                <w:rFonts w:ascii="Arial" w:cs="Arial" w:eastAsia="Arial" w:hAnsi="Arial"/>
+              </w:rPr>
+            </w:pPr>
+            <w:r>
+              <w:rPr>
+                <w:rFonts w:ascii="Arial" w:cs="Arial" w:eastAsia="Arial" w:hAnsi="Arial"/>
+                <w:rtl w:val="0"/>
+              </w:rPr>
+              <w:t xml:space="preserve">0</w:t>
+            </w:r>
+          </w:p>
+        </w:tc>
+      </w:tr>
+      <w:tr>
+        <w:trPr>
+          <w:trHeight w:val="740" w:hRule="atLeast"/>
+        </w:trPr>
+        <w:tc>
           <w:tcPr/>
           <w:p>
             <w:pPr>
@@ -4257,45 +5103,584 @@
                 <w:rFonts w:ascii="Arial" w:cs="Arial" w:eastAsia="Arial" w:hAnsi="Arial"/>
                 <w:rtl w:val="0"/>
               </w:rPr>
+              <w:t xml:space="preserve">5.11</w:t>
+            </w:r>
+          </w:p>
+        </w:tc>
+        <w:tc>
+          <w:tcPr>
+            <w:shd w:fill="auto" w:val="clear"/>
+          </w:tcPr>
+          <w:p>
+            <w:pPr>
+              <w:widowControl w:val="1"/>
+              <w:rPr>
+                <w:rFonts w:ascii="Arial" w:cs="Arial" w:eastAsia="Arial" w:hAnsi="Arial"/>
+              </w:rPr>
+            </w:pPr>
+            <w:r>
+              <w:rPr>
+                <w:rFonts w:ascii="Arial" w:cs="Arial" w:eastAsia="Arial" w:hAnsi="Arial"/>
+                <w:rtl w:val="0"/>
+              </w:rPr>
+              <w:t xml:space="preserve">Try break the app as a user if using it slightly wrong</w:t>
+            </w:r>
+          </w:p>
+        </w:tc>
+        <w:tc>
+          <w:tcPr/>
+          <w:p>
+            <w:pPr>
+              <w:widowControl w:val="1"/>
+              <w:rPr>
+                <w:rFonts w:ascii="Arial" w:cs="Arial" w:eastAsia="Arial" w:hAnsi="Arial"/>
+              </w:rPr>
+            </w:pPr>
+            <w:r>
+              <w:rPr>
+                <w:rFonts w:ascii="Arial" w:cs="Arial" w:eastAsia="Arial" w:hAnsi="Arial"/>
+                <w:rtl w:val="0"/>
+              </w:rPr>
+              <w:t xml:space="preserve">Will be able to identify any bugs to clear out</w:t>
+            </w:r>
+          </w:p>
+        </w:tc>
+        <w:tc>
+          <w:tcPr>
+            <w:shd w:fill="auto" w:val="clear"/>
+            <w:vAlign w:val="center"/>
+          </w:tcPr>
+          <w:p>
+            <w:pPr>
+              <w:widowControl w:val="1"/>
+              <w:rPr>
+                <w:rFonts w:ascii="Arial" w:cs="Arial" w:eastAsia="Arial" w:hAnsi="Arial"/>
+              </w:rPr>
+            </w:pPr>
+            <w:hyperlink r:id="rId24">
+              <w:r>
+                <w:rPr>
+                  <w:rFonts w:ascii="Arial" w:cs="Arial" w:eastAsia="Arial" w:hAnsi="Arial"/>
+                  <w:color w:val="1155cc"/>
+                  <w:u w:val="single"/>
+                  <w:rtl w:val="0"/>
+                </w:rPr>
+                <w:t xml:space="preserve">Complete</w:t>
+              </w:r>
+            </w:hyperlink>
+            <w:r>
+              <w:rPr>
+                <w:rtl w:val="0"/>
+              </w:rPr>
+            </w:r>
+          </w:p>
+          <w:p>
+            <w:pPr>
+              <w:widowControl w:val="1"/>
+              <w:rPr>
+                <w:rFonts w:ascii="Arial" w:cs="Arial" w:eastAsia="Arial" w:hAnsi="Arial"/>
+              </w:rPr>
+            </w:pPr>
+            <w:hyperlink r:id="rId25">
+              <w:r>
+                <w:rPr>
+                  <w:rFonts w:ascii="Arial" w:cs="Arial" w:eastAsia="Arial" w:hAnsi="Arial"/>
+                  <w:color w:val="1155cc"/>
+                  <w:u w:val="single"/>
+                  <w:rtl w:val="0"/>
+                </w:rPr>
+                <w:t xml:space="preserve">Complete</w:t>
+              </w:r>
+            </w:hyperlink>
+            <w:r>
+              <w:rPr>
+                <w:rtl w:val="0"/>
+              </w:rPr>
+            </w:r>
+          </w:p>
+          <w:p>
+            <w:pPr>
+              <w:widowControl w:val="1"/>
+              <w:rPr>
+                <w:rFonts w:ascii="Arial" w:cs="Arial" w:eastAsia="Arial" w:hAnsi="Arial"/>
+              </w:rPr>
+            </w:pPr>
+            <w:hyperlink r:id="rId26">
+              <w:r>
+                <w:rPr>
+                  <w:rFonts w:ascii="Arial" w:cs="Arial" w:eastAsia="Arial" w:hAnsi="Arial"/>
+                  <w:color w:val="1155cc"/>
+                  <w:u w:val="single"/>
+                  <w:rtl w:val="0"/>
+                </w:rPr>
+                <w:t xml:space="preserve">Complete</w:t>
+              </w:r>
+            </w:hyperlink>
+            <w:r>
+              <w:rPr>
+                <w:rtl w:val="0"/>
+              </w:rPr>
+            </w:r>
+          </w:p>
+          <w:p>
+            <w:pPr>
+              <w:widowControl w:val="1"/>
+              <w:rPr>
+                <w:rFonts w:ascii="Arial" w:cs="Arial" w:eastAsia="Arial" w:hAnsi="Arial"/>
+              </w:rPr>
+            </w:pPr>
+            <w:hyperlink r:id="rId27">
+              <w:r>
+                <w:rPr>
+                  <w:rFonts w:ascii="Arial" w:cs="Arial" w:eastAsia="Arial" w:hAnsi="Arial"/>
+                  <w:color w:val="1155cc"/>
+                  <w:u w:val="single"/>
+                  <w:rtl w:val="0"/>
+                </w:rPr>
+                <w:t xml:space="preserve">Complete</w:t>
+              </w:r>
+            </w:hyperlink>
+            <w:r>
+              <w:rPr>
+                <w:rtl w:val="0"/>
+              </w:rPr>
+            </w:r>
+          </w:p>
+        </w:tc>
+        <w:tc>
+          <w:tcPr>
+            <w:shd w:fill="auto" w:val="clear"/>
+            <w:vAlign w:val="center"/>
+          </w:tcPr>
+          <w:p>
+            <w:pPr>
+              <w:widowControl w:val="1"/>
+              <w:rPr>
+                <w:rFonts w:ascii="Arial" w:cs="Arial" w:eastAsia="Arial" w:hAnsi="Arial"/>
+              </w:rPr>
+            </w:pPr>
+            <w:r>
+              <w:rPr>
+                <w:rFonts w:ascii="Arial" w:cs="Arial" w:eastAsia="Arial" w:hAnsi="Arial"/>
+                <w:rtl w:val="0"/>
+              </w:rPr>
+              <w:t xml:space="preserve">Aaron</w:t>
+            </w:r>
+          </w:p>
+          <w:p>
+            <w:pPr>
+              <w:widowControl w:val="1"/>
+              <w:rPr>
+                <w:rFonts w:ascii="Arial" w:cs="Arial" w:eastAsia="Arial" w:hAnsi="Arial"/>
+              </w:rPr>
+            </w:pPr>
+            <w:r>
+              <w:rPr>
+                <w:rFonts w:ascii="Arial" w:cs="Arial" w:eastAsia="Arial" w:hAnsi="Arial"/>
+                <w:rtl w:val="0"/>
+              </w:rPr>
+              <w:t xml:space="preserve">Matt</w:t>
+            </w:r>
+          </w:p>
+          <w:p>
+            <w:pPr>
+              <w:widowControl w:val="1"/>
+              <w:rPr>
+                <w:rFonts w:ascii="Arial" w:cs="Arial" w:eastAsia="Arial" w:hAnsi="Arial"/>
+              </w:rPr>
+            </w:pPr>
+            <w:r>
+              <w:rPr>
+                <w:rFonts w:ascii="Arial" w:cs="Arial" w:eastAsia="Arial" w:hAnsi="Arial"/>
+                <w:rtl w:val="0"/>
+              </w:rPr>
+              <w:t xml:space="preserve">Jack</w:t>
+            </w:r>
+          </w:p>
+          <w:p>
+            <w:pPr>
+              <w:widowControl w:val="1"/>
+              <w:rPr>
+                <w:rFonts w:ascii="Arial" w:cs="Arial" w:eastAsia="Arial" w:hAnsi="Arial"/>
+              </w:rPr>
+            </w:pPr>
+            <w:r>
+              <w:rPr>
+                <w:rFonts w:ascii="Arial" w:cs="Arial" w:eastAsia="Arial" w:hAnsi="Arial"/>
+                <w:rtl w:val="0"/>
+              </w:rPr>
+              <w:t xml:space="preserve">Brodie</w:t>
+            </w:r>
+          </w:p>
+        </w:tc>
+        <w:tc>
+          <w:tcPr>
+            <w:vAlign w:val="center"/>
+          </w:tcPr>
+          <w:p>
+            <w:pPr>
+              <w:widowControl w:val="1"/>
+              <w:rPr>
+                <w:rFonts w:ascii="Arial" w:cs="Arial" w:eastAsia="Arial" w:hAnsi="Arial"/>
+              </w:rPr>
+            </w:pPr>
+            <w:r>
+              <w:rPr>
+                <w:rFonts w:ascii="Arial" w:cs="Arial" w:eastAsia="Arial" w:hAnsi="Arial"/>
+                <w:rtl w:val="0"/>
+              </w:rPr>
               <w:t xml:space="preserve">1</w:t>
             </w:r>
           </w:p>
-        </w:tc>
-        <w:tc>
-          <w:tcPr>
-            <w:shd w:fill="auto" w:val="clear"/>
-            <w:vAlign w:val="bottom"/>
-          </w:tcPr>
-          <w:p>
-            <w:pPr>
-              <w:widowControl w:val="1"/>
-              <w:rPr>
-                <w:rFonts w:ascii="Arial" w:cs="Arial" w:eastAsia="Arial" w:hAnsi="Arial"/>
-              </w:rPr>
-            </w:pPr>
-            <w:r>
-              <w:rPr>
-                <w:rtl w:val="0"/>
-              </w:rPr>
-            </w:r>
-          </w:p>
-        </w:tc>
-        <w:tc>
-          <w:tcPr>
-            <w:shd w:fill="auto" w:val="clear"/>
-            <w:vAlign w:val="bottom"/>
-          </w:tcPr>
-          <w:p>
-            <w:pPr>
-              <w:widowControl w:val="1"/>
-              <w:rPr>
-                <w:rFonts w:ascii="Arial" w:cs="Arial" w:eastAsia="Arial" w:hAnsi="Arial"/>
-              </w:rPr>
-            </w:pPr>
-            <w:r>
-              <w:rPr>
-                <w:rtl w:val="0"/>
-              </w:rPr>
+          <w:p>
+            <w:pPr>
+              <w:widowControl w:val="1"/>
+              <w:rPr>
+                <w:rFonts w:ascii="Arial" w:cs="Arial" w:eastAsia="Arial" w:hAnsi="Arial"/>
+              </w:rPr>
+            </w:pPr>
+            <w:r>
+              <w:rPr>
+                <w:rFonts w:ascii="Arial" w:cs="Arial" w:eastAsia="Arial" w:hAnsi="Arial"/>
+                <w:rtl w:val="0"/>
+              </w:rPr>
+              <w:t xml:space="preserve">1</w:t>
+            </w:r>
+          </w:p>
+          <w:p>
+            <w:pPr>
+              <w:widowControl w:val="1"/>
+              <w:rPr>
+                <w:rFonts w:ascii="Arial" w:cs="Arial" w:eastAsia="Arial" w:hAnsi="Arial"/>
+              </w:rPr>
+            </w:pPr>
+            <w:r>
+              <w:rPr>
+                <w:rFonts w:ascii="Arial" w:cs="Arial" w:eastAsia="Arial" w:hAnsi="Arial"/>
+                <w:rtl w:val="0"/>
+              </w:rPr>
+              <w:t xml:space="preserve">1</w:t>
+            </w:r>
+          </w:p>
+          <w:p>
+            <w:pPr>
+              <w:widowControl w:val="1"/>
+              <w:rPr>
+                <w:rFonts w:ascii="Arial" w:cs="Arial" w:eastAsia="Arial" w:hAnsi="Arial"/>
+              </w:rPr>
+            </w:pPr>
+            <w:r>
+              <w:rPr>
+                <w:rFonts w:ascii="Arial" w:cs="Arial" w:eastAsia="Arial" w:hAnsi="Arial"/>
+                <w:rtl w:val="0"/>
+              </w:rPr>
+              <w:t xml:space="preserve">1</w:t>
+            </w:r>
+          </w:p>
+        </w:tc>
+        <w:tc>
+          <w:tcPr>
+            <w:shd w:fill="auto" w:val="clear"/>
+            <w:vAlign w:val="center"/>
+          </w:tcPr>
+          <w:p>
+            <w:pPr>
+              <w:widowControl w:val="1"/>
+              <w:rPr>
+                <w:rFonts w:ascii="Arial" w:cs="Arial" w:eastAsia="Arial" w:hAnsi="Arial"/>
+              </w:rPr>
+            </w:pPr>
+            <w:r>
+              <w:rPr>
+                <w:rFonts w:ascii="Arial" w:cs="Arial" w:eastAsia="Arial" w:hAnsi="Arial"/>
+                <w:rtl w:val="0"/>
+              </w:rPr>
+              <w:t xml:space="preserve">1 </w:t>
+            </w:r>
+          </w:p>
+          <w:p>
+            <w:pPr>
+              <w:widowControl w:val="1"/>
+              <w:rPr>
+                <w:rFonts w:ascii="Arial" w:cs="Arial" w:eastAsia="Arial" w:hAnsi="Arial"/>
+              </w:rPr>
+            </w:pPr>
+            <w:r>
+              <w:rPr>
+                <w:rFonts w:ascii="Arial" w:cs="Arial" w:eastAsia="Arial" w:hAnsi="Arial"/>
+                <w:rtl w:val="0"/>
+              </w:rPr>
+              <w:t xml:space="preserve">1</w:t>
+            </w:r>
+          </w:p>
+          <w:p>
+            <w:pPr>
+              <w:widowControl w:val="1"/>
+              <w:rPr>
+                <w:rFonts w:ascii="Arial" w:cs="Arial" w:eastAsia="Arial" w:hAnsi="Arial"/>
+              </w:rPr>
+            </w:pPr>
+            <w:r>
+              <w:rPr>
+                <w:rFonts w:ascii="Arial" w:cs="Arial" w:eastAsia="Arial" w:hAnsi="Arial"/>
+                <w:rtl w:val="0"/>
+              </w:rPr>
+              <w:t xml:space="preserve">1</w:t>
+            </w:r>
+          </w:p>
+          <w:p>
+            <w:pPr>
+              <w:widowControl w:val="1"/>
+              <w:rPr>
+                <w:rFonts w:ascii="Arial" w:cs="Arial" w:eastAsia="Arial" w:hAnsi="Arial"/>
+              </w:rPr>
+            </w:pPr>
+            <w:r>
+              <w:rPr>
+                <w:rFonts w:ascii="Arial" w:cs="Arial" w:eastAsia="Arial" w:hAnsi="Arial"/>
+                <w:rtl w:val="0"/>
+              </w:rPr>
+              <w:t xml:space="preserve">1</w:t>
+            </w:r>
+          </w:p>
+        </w:tc>
+        <w:tc>
+          <w:tcPr>
+            <w:shd w:fill="auto" w:val="clear"/>
+            <w:vAlign w:val="center"/>
+          </w:tcPr>
+          <w:p>
+            <w:pPr>
+              <w:widowControl w:val="1"/>
+              <w:rPr>
+                <w:rFonts w:ascii="Arial" w:cs="Arial" w:eastAsia="Arial" w:hAnsi="Arial"/>
+              </w:rPr>
+            </w:pPr>
+            <w:r>
+              <w:rPr>
+                <w:rFonts w:ascii="Arial" w:cs="Arial" w:eastAsia="Arial" w:hAnsi="Arial"/>
+                <w:rtl w:val="0"/>
+              </w:rPr>
+              <w:t xml:space="preserve"> </w:t>
+            </w:r>
+          </w:p>
+          <w:p>
+            <w:pPr>
+              <w:widowControl w:val="1"/>
+              <w:rPr>
+                <w:rFonts w:ascii="Arial" w:cs="Arial" w:eastAsia="Arial" w:hAnsi="Arial"/>
+              </w:rPr>
+            </w:pPr>
+            <w:r>
+              <w:rPr>
+                <w:rFonts w:ascii="Arial" w:cs="Arial" w:eastAsia="Arial" w:hAnsi="Arial"/>
+                <w:rtl w:val="0"/>
+              </w:rPr>
+              <w:t xml:space="preserve">0</w:t>
+            </w:r>
+          </w:p>
+          <w:p>
+            <w:pPr>
+              <w:widowControl w:val="1"/>
+              <w:rPr>
+                <w:rFonts w:ascii="Arial" w:cs="Arial" w:eastAsia="Arial" w:hAnsi="Arial"/>
+              </w:rPr>
+            </w:pPr>
+            <w:r>
+              <w:rPr>
+                <w:rFonts w:ascii="Arial" w:cs="Arial" w:eastAsia="Arial" w:hAnsi="Arial"/>
+                <w:rtl w:val="0"/>
+              </w:rPr>
+              <w:t xml:space="preserve">0</w:t>
+            </w:r>
+          </w:p>
+          <w:p>
+            <w:pPr>
+              <w:widowControl w:val="1"/>
+              <w:rPr>
+                <w:rFonts w:ascii="Arial" w:cs="Arial" w:eastAsia="Arial" w:hAnsi="Arial"/>
+              </w:rPr>
+            </w:pPr>
+            <w:r>
+              <w:rPr>
+                <w:rFonts w:ascii="Arial" w:cs="Arial" w:eastAsia="Arial" w:hAnsi="Arial"/>
+                <w:rtl w:val="0"/>
+              </w:rPr>
+              <w:t xml:space="preserve">0</w:t>
+            </w:r>
+          </w:p>
+        </w:tc>
+      </w:tr>
+      <w:tr>
+        <w:trPr>
+          <w:trHeight w:val="740" w:hRule="atLeast"/>
+        </w:trPr>
+        <w:tc>
+          <w:tcPr/>
+          <w:p>
+            <w:pPr>
+              <w:widowControl w:val="1"/>
+              <w:rPr>
+                <w:rFonts w:ascii="Arial" w:cs="Arial" w:eastAsia="Arial" w:hAnsi="Arial"/>
+              </w:rPr>
+            </w:pPr>
+            <w:r>
+              <w:rPr>
+                <w:rFonts w:ascii="Arial" w:cs="Arial" w:eastAsia="Arial" w:hAnsi="Arial"/>
+                <w:rtl w:val="0"/>
+              </w:rPr>
+              <w:t xml:space="preserve">5.12</w:t>
+            </w:r>
+          </w:p>
+        </w:tc>
+        <w:tc>
+          <w:tcPr>
+            <w:shd w:fill="auto" w:val="clear"/>
+          </w:tcPr>
+          <w:p>
+            <w:pPr>
+              <w:widowControl w:val="1"/>
+              <w:rPr>
+                <w:rFonts w:ascii="Arial" w:cs="Arial" w:eastAsia="Arial" w:hAnsi="Arial"/>
+              </w:rPr>
+            </w:pPr>
+            <w:r>
+              <w:rPr>
+                <w:rFonts w:ascii="Arial" w:cs="Arial" w:eastAsia="Arial" w:hAnsi="Arial"/>
+                <w:rtl w:val="0"/>
+              </w:rPr>
+              <w:t xml:space="preserve">Business scenario test document including questions</w:t>
+            </w:r>
+          </w:p>
+        </w:tc>
+        <w:tc>
+          <w:tcPr/>
+          <w:p>
+            <w:pPr>
+              <w:widowControl w:val="1"/>
+              <w:rPr>
+                <w:rFonts w:ascii="Arial" w:cs="Arial" w:eastAsia="Arial" w:hAnsi="Arial"/>
+              </w:rPr>
+            </w:pPr>
+            <w:r>
+              <w:rPr>
+                <w:rFonts w:ascii="Arial" w:cs="Arial" w:eastAsia="Arial" w:hAnsi="Arial"/>
+                <w:rtl w:val="0"/>
+              </w:rPr>
+              <w:t xml:space="preserve">Enable beta testing to be completed by beta testers; Requires completion of 3.1</w:t>
+            </w:r>
+          </w:p>
+        </w:tc>
+        <w:tc>
+          <w:tcPr>
+            <w:shd w:fill="auto" w:val="clear"/>
+            <w:vAlign w:val="center"/>
+          </w:tcPr>
+          <w:p>
+            <w:pPr>
+              <w:widowControl w:val="1"/>
+              <w:rPr>
+                <w:rFonts w:ascii="Arial" w:cs="Arial" w:eastAsia="Arial" w:hAnsi="Arial"/>
+              </w:rPr>
+            </w:pPr>
+            <w:hyperlink r:id="rId28">
+              <w:r>
+                <w:rPr>
+                  <w:rFonts w:ascii="Arial" w:cs="Arial" w:eastAsia="Arial" w:hAnsi="Arial"/>
+                  <w:color w:val="1155cc"/>
+                  <w:u w:val="single"/>
+                  <w:rtl w:val="0"/>
+                </w:rPr>
+                <w:t xml:space="preserve">Complete</w:t>
+              </w:r>
+            </w:hyperlink>
+            <w:r>
+              <w:rPr>
+                <w:rtl w:val="0"/>
+              </w:rPr>
+            </w:r>
+          </w:p>
+        </w:tc>
+        <w:tc>
+          <w:tcPr>
+            <w:shd w:fill="auto" w:val="clear"/>
+            <w:vAlign w:val="center"/>
+          </w:tcPr>
+          <w:p>
+            <w:pPr>
+              <w:widowControl w:val="1"/>
+              <w:rPr>
+                <w:rFonts w:ascii="Arial" w:cs="Arial" w:eastAsia="Arial" w:hAnsi="Arial"/>
+              </w:rPr>
+            </w:pPr>
+            <w:r>
+              <w:rPr>
+                <w:rFonts w:ascii="Arial" w:cs="Arial" w:eastAsia="Arial" w:hAnsi="Arial"/>
+                <w:rtl w:val="0"/>
+              </w:rPr>
+              <w:t xml:space="preserve">Aaron</w:t>
+            </w:r>
+          </w:p>
+        </w:tc>
+        <w:tc>
+          <w:tcPr>
+            <w:vAlign w:val="center"/>
+          </w:tcPr>
+          <w:p>
+            <w:pPr>
+              <w:widowControl w:val="1"/>
+              <w:rPr>
+                <w:rFonts w:ascii="Arial" w:cs="Arial" w:eastAsia="Arial" w:hAnsi="Arial"/>
+              </w:rPr>
+            </w:pPr>
+            <w:r>
+              <w:rPr>
+                <w:rFonts w:ascii="Arial" w:cs="Arial" w:eastAsia="Arial" w:hAnsi="Arial"/>
+                <w:rtl w:val="0"/>
+              </w:rPr>
+              <w:t xml:space="preserve">1</w:t>
+            </w:r>
+          </w:p>
+        </w:tc>
+        <w:tc>
+          <w:tcPr>
+            <w:shd w:fill="auto" w:val="clear"/>
+            <w:vAlign w:val="center"/>
+          </w:tcPr>
+          <w:p>
+            <w:pPr>
+              <w:widowControl w:val="1"/>
+              <w:rPr>
+                <w:rFonts w:ascii="Arial" w:cs="Arial" w:eastAsia="Arial" w:hAnsi="Arial"/>
+              </w:rPr>
+            </w:pPr>
+            <w:r>
+              <w:rPr>
+                <w:rFonts w:ascii="Arial" w:cs="Arial" w:eastAsia="Arial" w:hAnsi="Arial"/>
+                <w:rtl w:val="0"/>
+              </w:rPr>
+              <w:t xml:space="preserve">1</w:t>
+            </w:r>
+          </w:p>
+        </w:tc>
+        <w:tc>
+          <w:tcPr>
+            <w:shd w:fill="auto" w:val="clear"/>
+            <w:vAlign w:val="center"/>
+          </w:tcPr>
+          <w:p>
+            <w:pPr>
+              <w:widowControl w:val="1"/>
+              <w:rPr>
+                <w:rFonts w:ascii="Arial" w:cs="Arial" w:eastAsia="Arial" w:hAnsi="Arial"/>
+              </w:rPr>
+            </w:pPr>
+            <w:r>
+              <w:rPr>
+                <w:rFonts w:ascii="Arial" w:cs="Arial" w:eastAsia="Arial" w:hAnsi="Arial"/>
+                <w:rtl w:val="0"/>
+              </w:rPr>
+              <w:t xml:space="preserve">0</w:t>
             </w:r>
           </w:p>
         </w:tc>
@@ -4306,8 +5691,8 @@
         <w:spacing w:line="276" w:lineRule="auto"/>
         <w:rPr/>
         <w:sectPr>
-          <w:headerReference r:id="rId6" w:type="default"/>
-          <w:footerReference r:id="rId7" w:type="default"/>
+          <w:headerReference r:id="rId29" w:type="default"/>
+          <w:footerReference r:id="rId30" w:type="default"/>
           <w:pgSz w:h="15840" w:w="12240"/>
           <w:pgMar w:bottom="1440" w:top="1440" w:left="1440" w:right="1440" w:header="720" w:footer="720"/>
           <w:pgNumType w:start="1"/>
@@ -4806,6 +6191,26 @@
         </w:tc>
       </w:tr>
     </w:tbl>
+    <w:p>
+      <w:pPr>
+        <w:rPr/>
+      </w:pPr>
+      <w:r>
+        <w:rPr>
+          <w:rtl w:val="0"/>
+        </w:rPr>
+      </w:r>
+    </w:p>
+    <w:p>
+      <w:pPr>
+        <w:rPr/>
+      </w:pPr>
+      <w:r>
+        <w:rPr>
+          <w:rtl w:val="0"/>
+        </w:rPr>
+      </w:r>
+    </w:p>
     <w:p>
       <w:pPr>
         <w:rPr/>

</xml_diff>